<commit_message>
Now includes part titles
</commit_message>
<xml_diff>
--- a/ms-word-to-xml/word-files/penguin-sample-full-edit_new.docx
+++ b/ms-word-to-xml/word-files/penguin-sample-full-edit_new.docx
@@ -47,6 +47,12 @@
       <w:r>
         <w:t xml:space="preserve">The first affordable quality books for a mass audience were brought out by Penguin nearly eighty years ago. And while much has changed since then, the way we read books is only now becoming different. Sometimes it is still only a hardback or paperback book that will do. But at other times we prefer to read on something either more portable – a dedicated reading device or our smart mobile phone – or more connected, such as a tablet or a computer. </w:t>
       </w:r>
+      <w:r>
+        <w:rPr>
+          <w:rStyle w:val="FootnoteReference"/>
+        </w:rPr>
+        <w:footnoteReference w:id="1"/>
+      </w:r>
     </w:p>
     <w:p>
       <w:pPr>
@@ -60,9 +66,9 @@
       </w:r>
       <w:r>
         <w:rPr>
-          <w:rStyle w:val="FootnoteReference"/>
-        </w:rPr>
-        <w:footnoteReference w:id="1"/>
+          <w:rStyle w:val="EndnoteReference"/>
+        </w:rPr>
+        <w:endnoteReference w:id="1"/>
       </w:r>
     </w:p>
     <w:p>
@@ -71,12 +77,6 @@
       </w:pPr>
       <w:r>
         <w:t>Penguin Shorts are designed to fill a gap. They are short, they are original and affordable, and they are written by some of today’s best and most exciting writers. And they are available only in digital form.</w:t>
-      </w:r>
-      <w:r>
-        <w:rPr>
-          <w:rStyle w:val="EndnoteReference"/>
-        </w:rPr>
-        <w:endnoteReference w:id="1"/>
       </w:r>
     </w:p>
     <w:p>
@@ -710,7 +710,7 @@
     </w:p>
     <w:p>
       <w:pPr>
-        <w:pStyle w:val="04BodyText"/>
+        <w:pStyle w:val="01FMEpigraph"/>
       </w:pPr>
       <w:r>
         <w:tab/>
@@ -1547,6 +1547,16 @@
     </w:p>
     <w:p>
       <w:pPr>
+        <w:pStyle w:val="02PartTitle"/>
+      </w:pPr>
+      <w:r>
+        <w:t>This is the first part</w:t>
+      </w:r>
+      <w:bookmarkStart w:id="3" w:name="_GoBack"/>
+      <w:bookmarkEnd w:id="3"/>
+    </w:p>
+    <w:p>
+      <w:pPr>
         <w:pStyle w:val="03ChapterNumberandTitle"/>
         <w:outlineLvl w:val="0"/>
       </w:pPr>
@@ -1567,12 +1577,12 @@
       <w:pPr>
         <w:pStyle w:val="05HeadA"/>
       </w:pPr>
-      <w:bookmarkStart w:id="3" w:name="Chapter1"/>
+      <w:bookmarkStart w:id="4" w:name="Chapter1"/>
       <w:r>
         <w:t>November 2003</w:t>
       </w:r>
     </w:p>
-    <w:bookmarkEnd w:id="3"/>
+    <w:bookmarkEnd w:id="4"/>
     <w:p>
       <w:pPr>
         <w:pStyle w:val="05HeadB"/>
@@ -2687,6 +2697,14 @@
           <w:rStyle w:val="14FootnoteText"/>
         </w:rPr>
         <w:br w:type="page"/>
+      </w:r>
+    </w:p>
+    <w:p>
+      <w:pPr>
+        <w:pStyle w:val="02PartTitle"/>
+      </w:pPr>
+      <w:r>
+        <w:t>This is a new part</w:t>
       </w:r>
     </w:p>
     <w:p>
@@ -4996,6 +5014,14 @@
     </w:p>
     <w:p>
       <w:pPr>
+        <w:pStyle w:val="02PartTitle"/>
+      </w:pPr>
+      <w:r>
+        <w:t>This is another part</w:t>
+      </w:r>
+    </w:p>
+    <w:p>
+      <w:pPr>
         <w:pStyle w:val="03ChapterNumberandTitle"/>
         <w:outlineLvl w:val="0"/>
       </w:pPr>
@@ -7624,8 +7650,6 @@
           <w:b/>
         </w:rPr>
       </w:pPr>
-      <w:bookmarkStart w:id="4" w:name="_GoBack"/>
-      <w:bookmarkEnd w:id="4"/>
     </w:p>
     <w:p>
       <w:pPr>
@@ -8436,7 +8460,7 @@
         <w:rStyle w:val="PageNumber"/>
         <w:noProof/>
       </w:rPr>
-      <w:t>78</w:t>
+      <w:t>18</w:t>
     </w:r>
     <w:r>
       <w:rPr>
@@ -9441,11 +9465,15 @@
   </w:style>
   <w:style w:type="character" w:default="1" w:styleId="DefaultParagraphFont">
     <w:name w:val="Default Paragraph Font"/>
+    <w:uiPriority w:val="1"/>
     <w:semiHidden/>
+    <w:unhideWhenUsed/>
   </w:style>
   <w:style w:type="table" w:default="1" w:styleId="TableNormal">
     <w:name w:val="Normal Table"/>
+    <w:uiPriority w:val="99"/>
     <w:semiHidden/>
+    <w:unhideWhenUsed/>
     <w:tblPr>
       <w:tblInd w:w="0" w:type="dxa"/>
       <w:tblCellMar>
@@ -9460,6 +9488,7 @@
     <w:name w:val="No List"/>
     <w:uiPriority w:val="99"/>
     <w:semiHidden/>
+    <w:unhideWhenUsed/>
   </w:style>
   <w:style w:type="paragraph" w:styleId="TOC2">
     <w:name w:val="toc 2"/>
@@ -11492,11 +11521,15 @@
   </w:style>
   <w:style w:type="character" w:default="1" w:styleId="DefaultParagraphFont">
     <w:name w:val="Default Paragraph Font"/>
+    <w:uiPriority w:val="1"/>
     <w:semiHidden/>
+    <w:unhideWhenUsed/>
   </w:style>
   <w:style w:type="table" w:default="1" w:styleId="TableNormal">
     <w:name w:val="Normal Table"/>
+    <w:uiPriority w:val="99"/>
     <w:semiHidden/>
+    <w:unhideWhenUsed/>
     <w:tblPr>
       <w:tblInd w:w="0" w:type="dxa"/>
       <w:tblCellMar>
@@ -11511,6 +11544,7 @@
     <w:name w:val="No List"/>
     <w:uiPriority w:val="99"/>
     <w:semiHidden/>
+    <w:unhideWhenUsed/>
   </w:style>
   <w:style w:type="paragraph" w:styleId="TOC2">
     <w:name w:val="toc 2"/>

</xml_diff>

<commit_message>
Added inline footnote style to sample
</commit_message>
<xml_diff>
--- a/ms-word-to-xml/word-files/penguin-sample-full-edit_new.docx
+++ b/ms-word-to-xml/word-files/penguin-sample-full-edit_new.docx
@@ -1552,8 +1552,6 @@
       <w:r>
         <w:t>This is the first part</w:t>
       </w:r>
-      <w:bookmarkStart w:id="3" w:name="_GoBack"/>
-      <w:bookmarkEnd w:id="3"/>
     </w:p>
     <w:p>
       <w:pPr>
@@ -1577,12 +1575,12 @@
       <w:pPr>
         <w:pStyle w:val="05HeadA"/>
       </w:pPr>
-      <w:bookmarkStart w:id="4" w:name="Chapter1"/>
+      <w:bookmarkStart w:id="3" w:name="Chapter1"/>
       <w:r>
         <w:t>November 2003</w:t>
       </w:r>
     </w:p>
-    <w:bookmarkEnd w:id="4"/>
+    <w:bookmarkEnd w:id="3"/>
     <w:p>
       <w:pPr>
         <w:pStyle w:val="05HeadB"/>
@@ -1844,23 +1842,14 @@
       <w:pPr>
         <w:pStyle w:val="14FreeStyle1"/>
         <w:rPr>
-          <w:lang w:eastAsia="en-GB"/>
-        </w:rPr>
-      </w:pPr>
-      <w:r>
-        <w:t xml:space="preserve"> Shumi closed in 2004. Asked by an industry magazine about the restaurant, its co-founder Jamie Barber said</w:t>
-      </w:r>
-      <w:r>
-        <w:t>:</w:t>
-      </w:r>
-      <w:r>
-        <w:t xml:space="preserve"> </w:t>
-      </w:r>
-      <w:r>
-        <w:rPr>
-          <w:lang w:eastAsia="en-GB"/>
-        </w:rPr>
-        <w:t>‘Some people say Shumi wasn’t a successful restaurant, but I disagree. I say it was an unmitigated disaster. I think we got everything right except for the design, the service, the menu, the pricing and the execution. It was an extremely difficult period.’ Barber has gone on to launch a number of successful restaurant brands. They are better than Shumi. Which isn’t difficult.</w:t>
+          <w:rStyle w:val="14FootnoteText"/>
+        </w:rPr>
+      </w:pPr>
+      <w:r>
+        <w:rPr>
+          <w:rStyle w:val="14FootnoteText"/>
+        </w:rPr>
+        <w:t xml:space="preserve"> Shumi closed in 2004. Asked by an industry magazine about the restaurant, its co-founder Jamie Barber said: ‘Some people say Shumi wasn’t a successful restaurant, but I disagree. I say it was an unmitigated disaster. I think we got everything right except for the design, the service, the menu, the pricing and the execution. It was an extremely difficult period.’ Barber has gone on to launch a number of successful restaurant brands. They are better than Shumi. Which isn’t difficult.</w:t>
       </w:r>
     </w:p>
     <w:p>
@@ -2440,18 +2429,15 @@
     <w:p>
       <w:pPr>
         <w:pStyle w:val="14FreeStyle1"/>
-      </w:pPr>
-      <w:r>
-        <w:t>London’s branch of Buddh</w:t>
-      </w:r>
-      <w:r>
-        <w:t xml:space="preserve">a </w:t>
-      </w:r>
-      <w:r>
-        <w:t>Bar closed in May 2010, a welcome victim of the recession. Others around the world remain open</w:t>
-      </w:r>
-      <w:r>
-        <w:t>.</w:t>
+        <w:rPr>
+          <w:rStyle w:val="14FootnoteText"/>
+        </w:rPr>
+      </w:pPr>
+      <w:r>
+        <w:rPr>
+          <w:rStyle w:val="14FootnoteText"/>
+        </w:rPr>
+        <w:t>London’s branch of Buddha Bar closed in May 2010, a welcome victim of the recession. Others around the world remain open.</w:t>
       </w:r>
     </w:p>
     <w:p>
@@ -3040,27 +3026,20 @@
     <w:p>
       <w:pPr>
         <w:pStyle w:val="13EMEndNotes"/>
-      </w:pPr>
-      <w:r>
-        <w:t xml:space="preserve">This, the last remaining branch of Bloom’s, closed in June 2010 after </w:t>
-      </w:r>
-      <w:r>
-        <w:t>forty-five</w:t>
-      </w:r>
-      <w:r>
-        <w:t xml:space="preserve"> years in business. On the one hand this is a great loss. On the other hand, having eaten the food, not so much. The gag about Jade Goody’s density </w:t>
-      </w:r>
-      <w:r>
-        <w:t>underlines</w:t>
-      </w:r>
-      <w:r>
-        <w:t xml:space="preserve"> the way journalism can only capture a particular moment in time. At the point it was written Ms Goody was still representative of a </w:t>
-      </w:r>
-      <w:r>
-        <w:t xml:space="preserve">special </w:t>
-      </w:r>
-      <w:r>
-        <w:t>sort of crass celebrity culture which makes stars of people who have no good reason to be paid any attention. She was yet to be sanctified on account of her diagnosis with, and eventual death from, cancer.</w:t>
+        <w:numPr>
+          <w:ilvl w:val="0"/>
+          <w:numId w:val="0"/>
+        </w:numPr>
+        <w:ind w:left="567"/>
+        <w:rPr>
+          <w:rStyle w:val="14FootnoteText"/>
+        </w:rPr>
+      </w:pPr>
+      <w:r>
+        <w:rPr>
+          <w:rStyle w:val="14FootnoteText"/>
+        </w:rPr>
+        <w:t>This, the last remaining branch of Bloom’s, closed in June 2010 after forty-five years in business. On the one hand this is a great loss. On the other hand, having eaten the food, not so much. The gag about Jade Goody’s density underlines the way journalism can only capture a particular moment in time. At the point it was written Ms Goody was still representative of a special sort of crass celebrity culture which makes stars of people who have no good reason to be paid any attention. She was yet to be sanctified on account of her diagnosis with, and eventual death from, cancer.</w:t>
       </w:r>
     </w:p>
     <w:p>
@@ -3514,21 +3493,15 @@
     <w:p>
       <w:pPr>
         <w:pStyle w:val="14FreeStyle1"/>
-      </w:pPr>
-      <w:r>
-        <w:t>Despite lots of glowing five</w:t>
-      </w:r>
-      <w:r>
-        <w:t>-</w:t>
-      </w:r>
-      <w:r>
-        <w:t>star write</w:t>
-      </w:r>
-      <w:r>
-        <w:t>-</w:t>
-      </w:r>
-      <w:r>
-        <w:t>ups from people with Slavic names on restaurant websites, Divo appears, bizarrely, to have shut down. Clearly it will be missed. Just not by me.</w:t>
+        <w:rPr>
+          <w:rStyle w:val="14FootnoteText"/>
+        </w:rPr>
+      </w:pPr>
+      <w:r>
+        <w:rPr>
+          <w:rStyle w:val="14FootnoteText"/>
+        </w:rPr>
+        <w:t>Despite lots of glowing five-star write-ups from people with Slavic names on restaurant websites, Divo appears, bizarrely, to have shut down. Clearly it will be missed. Just not by me.</w:t>
       </w:r>
     </w:p>
     <w:p>
@@ -4287,21 +4260,15 @@
     <w:p>
       <w:pPr>
         <w:pStyle w:val="14FreeStyle1"/>
-      </w:pPr>
-      <w:r>
-        <w:t>According to the restaurant’s website the asparagus are still on the menu but have dropped in price by a pound</w:t>
-      </w:r>
-      <w:r>
-        <w:t>;</w:t>
-      </w:r>
-      <w:r>
-        <w:t xml:space="preserve"> there is no longer the option to have your steak rubbed with porcini</w:t>
-      </w:r>
-      <w:r>
-        <w:t>;</w:t>
-      </w:r>
-      <w:r>
-        <w:t xml:space="preserve"> and they now serve a selection of desserts each day, rather than just one. Since this review was published, Marco Pierre White has gone on to open a number of other branches of his steakhouse chain, which operate successfully.</w:t>
+        <w:rPr>
+          <w:rStyle w:val="14FootnoteText"/>
+        </w:rPr>
+      </w:pPr>
+      <w:r>
+        <w:rPr>
+          <w:rStyle w:val="14FootnoteText"/>
+        </w:rPr>
+        <w:t>According to the restaurant’s website the asparagus are still on the menu but have dropped in price by a pound; there is no longer the option to have your steak rubbed with porcini; and they now serve a selection of desserts each day, rather than just one. Since this review was published, Marco Pierre White has gone on to open a number of other branches of his steakhouse chain, which operate successfully.</w:t>
       </w:r>
     </w:p>
     <w:p>
@@ -4611,12 +4578,15 @@
     <w:p>
       <w:pPr>
         <w:pStyle w:val="14FreeStyle1"/>
-      </w:pPr>
-      <w:r>
-        <w:t>Since this review was published I have run into Brian Turner on a number of occasions. He has not once complained about what I said, and has been unfailingly polite. He closed Brian Turner Mayfair in 2008</w:t>
-      </w:r>
-      <w:r>
-        <w:t>.</w:t>
+        <w:rPr>
+          <w:rStyle w:val="14FootnoteText"/>
+        </w:rPr>
+      </w:pPr>
+      <w:r>
+        <w:rPr>
+          <w:rStyle w:val="14FootnoteText"/>
+        </w:rPr>
+        <w:t>Since this review was published I have run into Brian Turner on a number of occasions. He has not once complained about what I said, and has been unfailingly polite. He closed Brian Turner Mayfair in 2008.</w:t>
       </w:r>
     </w:p>
     <w:p>
@@ -5160,8 +5130,14 @@
     <w:p>
       <w:pPr>
         <w:pStyle w:val="14FreeStyle1"/>
-      </w:pPr>
-      <w:r>
+        <w:rPr>
+          <w:rStyle w:val="14FootnoteText"/>
+        </w:rPr>
+      </w:pPr>
+      <w:r>
+        <w:rPr>
+          <w:rStyle w:val="14FootnoteText"/>
+        </w:rPr>
         <w:t>Carpe Diem did not seize the day. It closed. Bordeaux Quay is very much still in business and has won many awards.</w:t>
       </w:r>
     </w:p>
@@ -5251,116 +5227,14 @@
       <w:pPr>
         <w:pStyle w:val="14FreeStyle1"/>
         <w:rPr>
-          <w:color w:val="333333"/>
-          <w:shd w:val="clear" w:color="auto" w:fill="FFFFFF"/>
-        </w:rPr>
-      </w:pPr>
-      <w:r>
-        <w:t xml:space="preserve">The owners of the Drumbeg Hotel and Seafood Restaurant were not especially happy with this review. They wrote to the Observer complaining that if you googled the word ‘Drumbeg’ the first thing that came up was my review. ‘We </w:t>
-      </w:r>
-      <w:r>
-        <w:rPr>
-          <w:color w:val="333333"/>
-          <w:shd w:val="clear" w:color="auto" w:fill="FFFFFF"/>
-        </w:rPr>
-        <w:t>respect Mr Rayner</w:t>
-      </w:r>
-      <w:r>
-        <w:rPr>
-          <w:color w:val="333333"/>
-          <w:shd w:val="clear" w:color="auto" w:fill="FFFFFF"/>
-        </w:rPr>
-        <w:t>’</w:t>
-      </w:r>
-      <w:r>
-        <w:rPr>
-          <w:color w:val="333333"/>
-          <w:shd w:val="clear" w:color="auto" w:fill="FFFFFF"/>
-        </w:rPr>
-        <w:t xml:space="preserve">s views,’ they said in a letter to the paper, adding ‘they are not shared by all (see the independent, non-fee-paying guides like the </w:t>
-      </w:r>
-      <w:r>
-        <w:rPr>
-          <w:rStyle w:val="15Italic"/>
-        </w:rPr>
-        <w:t>Time Out Eating and Drinking Guide, Good Hotel Guide, Which? Guide to Good Hotels, Scotland the Best, Michelin, The Rough Guide to Scotland,</w:t>
-      </w:r>
-      <w:r>
-        <w:rPr>
-          <w:color w:val="333333"/>
-          <w:shd w:val="clear" w:color="auto" w:fill="FFFFFF"/>
-        </w:rPr>
-        <w:t xml:space="preserve"> etc.)</w:t>
-      </w:r>
-      <w:r>
-        <w:rPr>
-          <w:color w:val="333333"/>
-          <w:shd w:val="clear" w:color="auto" w:fill="FFFFFF"/>
-        </w:rPr>
-        <w:t>.</w:t>
-      </w:r>
-      <w:r>
-        <w:rPr>
-          <w:color w:val="333333"/>
-          <w:shd w:val="clear" w:color="auto" w:fill="FFFFFF"/>
-        </w:rPr>
-        <w:t xml:space="preserve"> Unfortunately for us, none of these reviews features on Google which makes it even worse.’ They asked the </w:t>
-      </w:r>
-      <w:r>
-        <w:rPr>
-          <w:color w:val="333333"/>
-          <w:shd w:val="clear" w:color="auto" w:fill="FFFFFF"/>
-        </w:rPr>
-        <w:t>Observer</w:t>
-      </w:r>
-      <w:r>
-        <w:rPr>
-          <w:color w:val="333333"/>
-          <w:shd w:val="clear" w:color="auto" w:fill="FFFFFF"/>
-        </w:rPr>
-        <w:t xml:space="preserve"> to remove the review from the website, which the paper declined to do, explaining that they never remove articles from the site unless there is a legal reason for doing so. The Drumbeg Hotel and Seafood restaurant closed shortly after. However</w:t>
-      </w:r>
-      <w:r>
-        <w:rPr>
-          <w:color w:val="333333"/>
-          <w:shd w:val="clear" w:color="auto" w:fill="FFFFFF"/>
-        </w:rPr>
-        <w:t>,</w:t>
-      </w:r>
-      <w:r>
-        <w:rPr>
-          <w:color w:val="333333"/>
-          <w:shd w:val="clear" w:color="auto" w:fill="FFFFFF"/>
-        </w:rPr>
-        <w:t xml:space="preserve"> a small hotel called Blar ne Leisg at Drumbeg House has since set up near</w:t>
-      </w:r>
-      <w:r>
-        <w:rPr>
-          <w:color w:val="333333"/>
-          <w:shd w:val="clear" w:color="auto" w:fill="FFFFFF"/>
-        </w:rPr>
-        <w:t xml:space="preserve"> </w:t>
-      </w:r>
-      <w:r>
-        <w:rPr>
-          <w:color w:val="333333"/>
-          <w:shd w:val="clear" w:color="auto" w:fill="FFFFFF"/>
-        </w:rPr>
-        <w:t>by, is going strong</w:t>
-      </w:r>
-      <w:r>
-        <w:rPr>
-          <w:color w:val="333333"/>
-          <w:shd w:val="clear" w:color="auto" w:fill="FFFFFF"/>
-        </w:rPr>
-        <w:t>,</w:t>
-      </w:r>
-      <w:r>
-        <w:rPr>
-          <w:color w:val="333333"/>
-          <w:shd w:val="clear" w:color="auto" w:fill="FFFFFF"/>
-        </w:rPr>
-        <w:t xml:space="preserve"> and in no way should be confused with the hotel I reviewed.</w:t>
+          <w:rStyle w:val="14FootnoteText"/>
+        </w:rPr>
+      </w:pPr>
+      <w:r>
+        <w:rPr>
+          <w:rStyle w:val="14FootnoteText"/>
+        </w:rPr>
+        <w:t>The owners of the Drumbeg Hotel and Seafood Restaurant were not especially happy with this review. They wrote to the Observer complaining that if you googled the word ‘Drumbeg’ the first thing that came up was my review. ‘We respect Mr Rayner’s views,’ they said in a letter to the paper, adding ‘they are not shared by all (see the independent, non-fee-paying guides like the Time Out Eating and Drinking Guide, Good Hotel Guide, Which? Guide to Good Hotels, Scotland the Best, Michelin, The Rough Guide to Scotland, etc.). Unfortunately for us, none of these reviews features on Google which makes it even worse.’ They asked the Observer to remove the review from the website, which the paper declined to do, explaining that they never remove articles from the site unless there is a legal reason for doing so. The Drumbeg Hotel and Seafood restaurant closed shortly after. However, a small hotel called Blar ne Leisg at Drumbeg House has since set up near by, is going strong, and in no way should be confused with the hotel I reviewed.</w:t>
       </w:r>
     </w:p>
     <w:p>
@@ -5802,27 +5676,15 @@
     <w:p>
       <w:pPr>
         <w:pStyle w:val="14FreeStyle1"/>
-      </w:pPr>
-      <w:r>
-        <w:t>McDonald’s in the UK took absolutely no action against me. The Italian judge in Mr Raspelli’s case instructed the two parties to come to terms outside the court. Since then nothing has been heard of the case. However</w:t>
-      </w:r>
-      <w:r>
-        <w:t>,</w:t>
-      </w:r>
-      <w:r>
-        <w:t xml:space="preserve"> as a result of the legal action</w:t>
-      </w:r>
-      <w:r>
-        <w:t>,</w:t>
-      </w:r>
-      <w:r>
-        <w:t xml:space="preserve"> his crit</w:t>
-      </w:r>
-      <w:r>
-        <w:t>i</w:t>
-      </w:r>
-      <w:r>
-        <w:t>cisms of McDonald’s have been repeated many, many times.</w:t>
+        <w:rPr>
+          <w:rStyle w:val="14FootnoteText"/>
+        </w:rPr>
+      </w:pPr>
+      <w:r>
+        <w:rPr>
+          <w:rStyle w:val="14FootnoteText"/>
+        </w:rPr>
+        <w:t>McDonald’s in the UK took absolutely no action against me. The Italian judge in Mr Raspelli’s case instructed the two parties to come to terms outside the court. Since then nothing has been heard of the case. However, as a result of the legal action, his criticisms of McDonald’s have been repeated many, many times.</w:t>
       </w:r>
     </w:p>
     <w:p>
@@ -6398,21 +6260,15 @@
     <w:p>
       <w:pPr>
         <w:pStyle w:val="14FreeStyle1"/>
-      </w:pPr>
-      <w:r>
-        <w:t>In a Twitter exchange subsequent to the publication of this review, the film director</w:t>
-      </w:r>
-      <w:r>
-        <w:t>-</w:t>
-      </w:r>
-      <w:r>
-        <w:t>turned</w:t>
-      </w:r>
-      <w:r>
-        <w:t>-</w:t>
-      </w:r>
-      <w:r>
-        <w:t>restaurant critic Michael Winner told me he had been going to Le Caprice for decades and had never had a bad meal there. I did not doubt him.</w:t>
+        <w:rPr>
+          <w:rStyle w:val="14FootnoteText"/>
+        </w:rPr>
+      </w:pPr>
+      <w:r>
+        <w:rPr>
+          <w:rStyle w:val="14FootnoteText"/>
+        </w:rPr>
+        <w:t>In a Twitter exchange subsequent to the publication of this review, the film director-turned-restaurant critic Michael Winner told me he had been going to Le Caprice for decades and had never had a bad meal there. I did not doubt him.</w:t>
       </w:r>
     </w:p>
     <w:p>
@@ -6739,15 +6595,20 @@
     <w:p>
       <w:pPr>
         <w:pStyle w:val="13EMEndNotes"/>
-      </w:pPr>
-      <w:r>
-        <w:t>Shortly after th</w:t>
-      </w:r>
-      <w:r>
-        <w:t>is</w:t>
-      </w:r>
-      <w:r>
-        <w:t xml:space="preserve"> review was published, Salloos corrected the prices on their website to bring them into line with those on their menus.</w:t>
+        <w:numPr>
+          <w:ilvl w:val="0"/>
+          <w:numId w:val="0"/>
+        </w:numPr>
+        <w:ind w:left="567"/>
+        <w:rPr>
+          <w:rStyle w:val="14FootnoteText"/>
+        </w:rPr>
+      </w:pPr>
+      <w:r>
+        <w:rPr>
+          <w:rStyle w:val="14FootnoteText"/>
+        </w:rPr>
+        <w:t>Shortly after this review was published, Salloos corrected the prices on their website to bring them into line with those on their menus.</w:t>
       </w:r>
     </w:p>
     <w:p>
@@ -6844,8 +6705,14 @@
     <w:p>
       <w:pPr>
         <w:pStyle w:val="14FreeStyle1"/>
-      </w:pPr>
-      <w:r>
+        <w:rPr>
+          <w:rStyle w:val="14FootnoteText"/>
+        </w:rPr>
+      </w:pPr>
+      <w:r>
+        <w:rPr>
+          <w:rStyle w:val="14FootnoteText"/>
+        </w:rPr>
         <w:t>The Royal Institution eventually came to their senses and abandoned the Time and Space concept. They replaced it with a rather sensible-looking restaurant/café serving an all-day menu of British classics.</w:t>
       </w:r>
     </w:p>
@@ -6936,8 +6803,14 @@
     <w:p>
       <w:pPr>
         <w:pStyle w:val="14FreeStyle1"/>
-      </w:pPr>
-      <w:r>
+        <w:rPr>
+          <w:rStyle w:val="14FootnoteText"/>
+        </w:rPr>
+      </w:pPr>
+      <w:r>
+        <w:rPr>
+          <w:rStyle w:val="14FootnoteText"/>
+        </w:rPr>
         <w:t>The Cadogan Hotel eventually closed Langtry’s and reopened the restaurant as a showcase for ingredients that had been recognized in the Great Taste Awards. A panel of food journalists, restaurant critics and commentators was invited to be part of a supervising panel, overseeing the selection of those ingredients. I was not among them.</w:t>
       </w:r>
     </w:p>
@@ -7212,21 +7085,15 @@
     <w:p>
       <w:pPr>
         <w:pStyle w:val="14FreeStyle1"/>
-      </w:pPr>
-      <w:r>
-        <w:t>Ian Schrager did write to me again, but it was not to apologi</w:t>
-      </w:r>
-      <w:r>
-        <w:t>z</w:t>
-      </w:r>
-      <w:r>
-        <w:t>e. It was to complain that, by revealing the contents of the previous letter, I had betrayed a confidence. Spoon eventually closed to be replaced at the Sanderson by a Malaysian</w:t>
-      </w:r>
-      <w:r>
-        <w:t>-</w:t>
-      </w:r>
-      <w:r>
-        <w:t>inspired restaurant called Suka. I didn’t like it much either. After that review Mr Schrager did not bother to write.</w:t>
+        <w:rPr>
+          <w:rStyle w:val="14FootnoteText"/>
+        </w:rPr>
+      </w:pPr>
+      <w:r>
+        <w:rPr>
+          <w:rStyle w:val="14FootnoteText"/>
+        </w:rPr>
+        <w:t>Ian Schrager did write to me again, but it was not to apologize. It was to complain that, by revealing the contents of the previous letter, I had betrayed a confidence. Spoon eventually closed to be replaced at the Sanderson by a Malaysian-inspired restaurant called Suka. I didn’t like it much either. After that review Mr Schrager did not bother to write.</w:t>
       </w:r>
     </w:p>
     <w:p>
@@ -7330,11 +7197,19 @@
     <w:p>
       <w:pPr>
         <w:pStyle w:val="14FreeStyle1"/>
-      </w:pPr>
-      <w:r>
+        <w:rPr>
+          <w:rStyle w:val="14FootnoteText"/>
+        </w:rPr>
+      </w:pPr>
+      <w:bookmarkStart w:id="4" w:name="_GoBack"/>
+      <w:r>
+        <w:rPr>
+          <w:rStyle w:val="14FootnoteText"/>
+        </w:rPr>
         <w:t>For what it’s worth A. A. Gill of the Sunday Times liked Novikov London very much. He gave it four out of five stars.</w:t>
       </w:r>
     </w:p>
+    <w:bookmarkEnd w:id="4"/>
     <w:p>
       <w:pPr>
         <w:pStyle w:val="13EMHead"/>
@@ -8327,9 +8202,21 @@
         </w:rPr>
       </w:pPr>
     </w:p>
+    <w:p>
+      <w:pPr>
+        <w:pStyle w:val="04BodyText"/>
+        <w:rPr>
+          <w:rStyle w:val="14FootnoteText"/>
+        </w:rPr>
+      </w:pPr>
+    </w:p>
     <w:sectPr>
-      <w:footerReference w:type="even" r:id="rId9"/>
-      <w:footerReference w:type="default" r:id="rId10"/>
+      <w:headerReference w:type="even" r:id="rId9"/>
+      <w:headerReference w:type="default" r:id="rId10"/>
+      <w:footerReference w:type="even" r:id="rId11"/>
+      <w:footerReference w:type="default" r:id="rId12"/>
+      <w:headerReference w:type="first" r:id="rId13"/>
+      <w:footerReference w:type="first" r:id="rId14"/>
       <w:pgSz w:w="11900" w:h="16840"/>
       <w:pgMar w:top="1440" w:right="1800" w:bottom="1440" w:left="1800" w:header="708" w:footer="708" w:gutter="0"/>
       <w:pgNumType w:start="1"/>
@@ -8341,7 +8228,7 @@
 
 <file path=word/comments.xml><?xml version="1.0" encoding="utf-8"?>
 <w:comments xmlns:wpc="http://schemas.microsoft.com/office/word/2010/wordprocessingCanvas" xmlns:mo="http://schemas.microsoft.com/office/mac/office/2008/main" xmlns:mc="http://schemas.openxmlformats.org/markup-compatibility/2006" xmlns:mv="urn:schemas-microsoft-com:mac:vml" xmlns:o="urn:schemas-microsoft-com:office:office" xmlns:r="http://schemas.openxmlformats.org/officeDocument/2006/relationships" xmlns:m="http://schemas.openxmlformats.org/officeDocument/2006/math" xmlns:v="urn:schemas-microsoft-com:vml" xmlns:wp14="http://schemas.microsoft.com/office/word/2010/wordprocessingDrawing" xmlns:wp="http://schemas.openxmlformats.org/drawingml/2006/wordprocessingDrawing" xmlns:w10="urn:schemas-microsoft-com:office:word" xmlns:w="http://schemas.openxmlformats.org/wordprocessingml/2006/main" xmlns:w14="http://schemas.microsoft.com/office/word/2010/wordml" xmlns:wpg="http://schemas.microsoft.com/office/word/2010/wordprocessingGroup" xmlns:wpi="http://schemas.microsoft.com/office/word/2010/wordprocessingInk" xmlns:wne="http://schemas.microsoft.com/office/word/2006/wordml" xmlns:wps="http://schemas.microsoft.com/office/word/2010/wordprocessingShape" mc:Ignorable="w14 wp14">
-  <w:comment w:id="0" w:author="Ellie Smith" w:date="2012-08-10T16:45:00Z" w:initials="ES">
+  <w:comment w:id="0" w:author="Ellie Smith" w:date="2012-08-30T14:59:00Z" w:initials="ES">
     <w:p>
       <w:pPr>
         <w:pStyle w:val="CommentText"/>
@@ -8357,7 +8244,7 @@
       </w:r>
     </w:p>
   </w:comment>
-  <w:comment w:id="1" w:author="Ellie Smith" w:date="2012-08-10T16:45:00Z" w:initials="ES">
+  <w:comment w:id="1" w:author="Ellie Smith" w:date="2012-08-30T14:59:00Z" w:initials="ES">
     <w:p>
       <w:pPr>
         <w:pStyle w:val="CommentText"/>
@@ -8373,7 +8260,7 @@
       </w:r>
     </w:p>
   </w:comment>
-  <w:comment w:id="2" w:author="Ellie Smith" w:date="2012-08-10T16:45:00Z" w:initials="ES">
+  <w:comment w:id="2" w:author="Ellie Smith" w:date="2012-08-30T14:59:00Z" w:initials="ES">
     <w:p>
       <w:pPr>
         <w:pStyle w:val="CommentText"/>
@@ -8460,7 +8347,7 @@
         <w:rStyle w:val="PageNumber"/>
         <w:noProof/>
       </w:rPr>
-      <w:t>18</w:t>
+      <w:t>80</w:t>
     </w:r>
     <w:r>
       <w:rPr>
@@ -8527,6 +8414,16 @@
 </w:ftr>
 </file>
 
+<file path=word/footer3.xml><?xml version="1.0" encoding="utf-8"?>
+<w:ftr xmlns:wpc="http://schemas.microsoft.com/office/word/2010/wordprocessingCanvas" xmlns:mo="http://schemas.microsoft.com/office/mac/office/2008/main" xmlns:mc="http://schemas.openxmlformats.org/markup-compatibility/2006" xmlns:mv="urn:schemas-microsoft-com:mac:vml" xmlns:o="urn:schemas-microsoft-com:office:office" xmlns:r="http://schemas.openxmlformats.org/officeDocument/2006/relationships" xmlns:m="http://schemas.openxmlformats.org/officeDocument/2006/math" xmlns:v="urn:schemas-microsoft-com:vml" xmlns:wp14="http://schemas.microsoft.com/office/word/2010/wordprocessingDrawing" xmlns:wp="http://schemas.openxmlformats.org/drawingml/2006/wordprocessingDrawing" xmlns:w10="urn:schemas-microsoft-com:office:word" xmlns:w="http://schemas.openxmlformats.org/wordprocessingml/2006/main" xmlns:w14="http://schemas.microsoft.com/office/word/2010/wordml" xmlns:wpg="http://schemas.microsoft.com/office/word/2010/wordprocessingGroup" xmlns:wpi="http://schemas.microsoft.com/office/word/2010/wordprocessingInk" xmlns:wne="http://schemas.microsoft.com/office/word/2006/wordml" xmlns:wps="http://schemas.microsoft.com/office/word/2010/wordprocessingShape" mc:Ignorable="w14 wp14">
+  <w:p>
+    <w:pPr>
+      <w:pStyle w:val="Footer"/>
+    </w:pPr>
+  </w:p>
+</w:ftr>
+</file>
+
 <file path=word/footnotes.xml><?xml version="1.0" encoding="utf-8"?>
 <w:footnotes xmlns:wpc="http://schemas.microsoft.com/office/word/2010/wordprocessingCanvas" xmlns:mo="http://schemas.microsoft.com/office/mac/office/2008/main" xmlns:mc="http://schemas.openxmlformats.org/markup-compatibility/2006" xmlns:mv="urn:schemas-microsoft-com:mac:vml" xmlns:o="urn:schemas-microsoft-com:office:office" xmlns:r="http://schemas.openxmlformats.org/officeDocument/2006/relationships" xmlns:m="http://schemas.openxmlformats.org/officeDocument/2006/math" xmlns:v="urn:schemas-microsoft-com:vml" xmlns:wp14="http://schemas.microsoft.com/office/word/2010/wordprocessingDrawing" xmlns:wp="http://schemas.openxmlformats.org/drawingml/2006/wordprocessingDrawing" xmlns:w10="urn:schemas-microsoft-com:office:word" xmlns:w="http://schemas.openxmlformats.org/wordprocessingml/2006/main" xmlns:w14="http://schemas.microsoft.com/office/word/2010/wordml" xmlns:wpg="http://schemas.microsoft.com/office/word/2010/wordprocessingGroup" xmlns:wpi="http://schemas.microsoft.com/office/word/2010/wordprocessingInk" xmlns:wne="http://schemas.microsoft.com/office/word/2006/wordml" xmlns:wps="http://schemas.microsoft.com/office/word/2010/wordprocessingShape" mc:Ignorable="w14 wp14">
   <w:footnote w:type="separator" w:id="-1">
@@ -8560,6 +8457,36 @@
     </w:p>
   </w:footnote>
 </w:footnotes>
+</file>
+
+<file path=word/header1.xml><?xml version="1.0" encoding="utf-8"?>
+<w:hdr xmlns:wpc="http://schemas.microsoft.com/office/word/2010/wordprocessingCanvas" xmlns:mo="http://schemas.microsoft.com/office/mac/office/2008/main" xmlns:mc="http://schemas.openxmlformats.org/markup-compatibility/2006" xmlns:mv="urn:schemas-microsoft-com:mac:vml" xmlns:o="urn:schemas-microsoft-com:office:office" xmlns:r="http://schemas.openxmlformats.org/officeDocument/2006/relationships" xmlns:m="http://schemas.openxmlformats.org/officeDocument/2006/math" xmlns:v="urn:schemas-microsoft-com:vml" xmlns:wp14="http://schemas.microsoft.com/office/word/2010/wordprocessingDrawing" xmlns:wp="http://schemas.openxmlformats.org/drawingml/2006/wordprocessingDrawing" xmlns:w10="urn:schemas-microsoft-com:office:word" xmlns:w="http://schemas.openxmlformats.org/wordprocessingml/2006/main" xmlns:w14="http://schemas.microsoft.com/office/word/2010/wordml" xmlns:wpg="http://schemas.microsoft.com/office/word/2010/wordprocessingGroup" xmlns:wpi="http://schemas.microsoft.com/office/word/2010/wordprocessingInk" xmlns:wne="http://schemas.microsoft.com/office/word/2006/wordml" xmlns:wps="http://schemas.microsoft.com/office/word/2010/wordprocessingShape" mc:Ignorable="w14 wp14">
+  <w:p>
+    <w:pPr>
+      <w:pStyle w:val="Header"/>
+    </w:pPr>
+  </w:p>
+</w:hdr>
+</file>
+
+<file path=word/header2.xml><?xml version="1.0" encoding="utf-8"?>
+<w:hdr xmlns:wpc="http://schemas.microsoft.com/office/word/2010/wordprocessingCanvas" xmlns:mo="http://schemas.microsoft.com/office/mac/office/2008/main" xmlns:mc="http://schemas.openxmlformats.org/markup-compatibility/2006" xmlns:mv="urn:schemas-microsoft-com:mac:vml" xmlns:o="urn:schemas-microsoft-com:office:office" xmlns:r="http://schemas.openxmlformats.org/officeDocument/2006/relationships" xmlns:m="http://schemas.openxmlformats.org/officeDocument/2006/math" xmlns:v="urn:schemas-microsoft-com:vml" xmlns:wp14="http://schemas.microsoft.com/office/word/2010/wordprocessingDrawing" xmlns:wp="http://schemas.openxmlformats.org/drawingml/2006/wordprocessingDrawing" xmlns:w10="urn:schemas-microsoft-com:office:word" xmlns:w="http://schemas.openxmlformats.org/wordprocessingml/2006/main" xmlns:w14="http://schemas.microsoft.com/office/word/2010/wordml" xmlns:wpg="http://schemas.microsoft.com/office/word/2010/wordprocessingGroup" xmlns:wpi="http://schemas.microsoft.com/office/word/2010/wordprocessingInk" xmlns:wne="http://schemas.microsoft.com/office/word/2006/wordml" xmlns:wps="http://schemas.microsoft.com/office/word/2010/wordprocessingShape" mc:Ignorable="w14 wp14">
+  <w:p>
+    <w:pPr>
+      <w:pStyle w:val="Header"/>
+    </w:pPr>
+  </w:p>
+</w:hdr>
+</file>
+
+<file path=word/header3.xml><?xml version="1.0" encoding="utf-8"?>
+<w:hdr xmlns:wpc="http://schemas.microsoft.com/office/word/2010/wordprocessingCanvas" xmlns:mo="http://schemas.microsoft.com/office/mac/office/2008/main" xmlns:mc="http://schemas.openxmlformats.org/markup-compatibility/2006" xmlns:mv="urn:schemas-microsoft-com:mac:vml" xmlns:o="urn:schemas-microsoft-com:office:office" xmlns:r="http://schemas.openxmlformats.org/officeDocument/2006/relationships" xmlns:m="http://schemas.openxmlformats.org/officeDocument/2006/math" xmlns:v="urn:schemas-microsoft-com:vml" xmlns:wp14="http://schemas.microsoft.com/office/word/2010/wordprocessingDrawing" xmlns:wp="http://schemas.openxmlformats.org/drawingml/2006/wordprocessingDrawing" xmlns:w10="urn:schemas-microsoft-com:office:word" xmlns:w="http://schemas.openxmlformats.org/wordprocessingml/2006/main" xmlns:w14="http://schemas.microsoft.com/office/word/2010/wordml" xmlns:wpg="http://schemas.microsoft.com/office/word/2010/wordprocessingGroup" xmlns:wpi="http://schemas.microsoft.com/office/word/2010/wordprocessingInk" xmlns:wne="http://schemas.microsoft.com/office/word/2006/wordml" xmlns:wps="http://schemas.microsoft.com/office/word/2010/wordprocessingShape" mc:Ignorable="w14 wp14">
+  <w:p>
+    <w:pPr>
+      <w:pStyle w:val="Header"/>
+    </w:pPr>
+  </w:p>
+</w:hdr>
 </file>
 
 <file path=word/numbering.xml><?xml version="1.0" encoding="utf-8"?>
@@ -9297,7 +9224,7 @@
   <w:style w:type="paragraph" w:default="1" w:styleId="Normal">
     <w:name w:val="Normal"/>
     <w:qFormat/>
-    <w:rsid w:val="00804D98"/>
+    <w:rsid w:val="009334A0"/>
     <w:rPr>
       <w:rFonts w:ascii="Tahoma" w:hAnsi="Tahoma"/>
       <w:sz w:val="24"/>
@@ -9465,15 +9392,11 @@
   </w:style>
   <w:style w:type="character" w:default="1" w:styleId="DefaultParagraphFont">
     <w:name w:val="Default Paragraph Font"/>
-    <w:uiPriority w:val="1"/>
     <w:semiHidden/>
-    <w:unhideWhenUsed/>
   </w:style>
   <w:style w:type="table" w:default="1" w:styleId="TableNormal">
     <w:name w:val="Normal Table"/>
-    <w:uiPriority w:val="99"/>
     <w:semiHidden/>
-    <w:unhideWhenUsed/>
     <w:tblPr>
       <w:tblInd w:w="0" w:type="dxa"/>
       <w:tblCellMar>
@@ -9488,7 +9411,6 @@
     <w:name w:val="No List"/>
     <w:uiPriority w:val="99"/>
     <w:semiHidden/>
-    <w:unhideWhenUsed/>
   </w:style>
   <w:style w:type="paragraph" w:styleId="TOC2">
     <w:name w:val="toc 2"/>
@@ -11026,7 +10948,8 @@
   </w:style>
   <w:style w:type="character" w:customStyle="1" w:styleId="apple-converted-space">
     <w:name w:val="apple-converted-space"/>
-    <w:rsid w:val="00804D98"/>
+    <w:basedOn w:val="DefaultParagraphFont"/>
+    <w:rsid w:val="009E6963"/>
     <w:rPr>
       <w:rFonts w:cs="Times New Roman"/>
     </w:rPr>
@@ -11069,7 +10992,8 @@
   </w:style>
   <w:style w:type="character" w:customStyle="1" w:styleId="apple-style-span">
     <w:name w:val="apple-style-span"/>
-    <w:rsid w:val="00804D98"/>
+    <w:basedOn w:val="DefaultParagraphFont"/>
+    <w:rsid w:val="009E6963"/>
     <w:rPr>
       <w:rFonts w:cs="Times New Roman"/>
     </w:rPr>
@@ -11077,9 +11001,8 @@
   <w:style w:type="paragraph" w:styleId="BodyText">
     <w:name w:val="Body Text"/>
     <w:basedOn w:val="Normal"/>
-    <w:link w:val="BodyTextChar"/>
     <w:semiHidden/>
-    <w:rsid w:val="00804D98"/>
+    <w:rsid w:val="009E6963"/>
     <w:pPr>
       <w:spacing w:line="360" w:lineRule="auto"/>
       <w:jc w:val="both"/>
@@ -11093,33 +11016,36 @@
   <w:style w:type="character" w:customStyle="1" w:styleId="BodyTextChar">
     <w:name w:val="Body Text Char"/>
     <w:basedOn w:val="DefaultParagraphFont"/>
-    <w:link w:val="BodyText"/>
     <w:semiHidden/>
-    <w:rsid w:val="00804D98"/>
-    <w:rPr>
-      <w:sz w:val="24"/>
-      <w:lang w:eastAsia="en-GB" w:bidi="en-US"/>
+    <w:rsid w:val="009E6963"/>
+    <w:rPr>
+      <w:rFonts w:ascii="Times New Roman" w:hAnsi="Times New Roman" w:cs="Times New Roman"/>
+      <w:sz w:val="20"/>
+      <w:lang w:val="x-none" w:eastAsia="en-GB"/>
     </w:rPr>
   </w:style>
   <w:style w:type="character" w:customStyle="1" w:styleId="HeaderChar">
     <w:name w:val="Header Char"/>
-    <w:rsid w:val="00804D98"/>
+    <w:basedOn w:val="DefaultParagraphFont"/>
+    <w:rsid w:val="009E6963"/>
     <w:rPr>
       <w:rFonts w:cs="Times New Roman"/>
     </w:rPr>
   </w:style>
   <w:style w:type="character" w:customStyle="1" w:styleId="FooterChar">
     <w:name w:val="Footer Char"/>
+    <w:basedOn w:val="DefaultParagraphFont"/>
     <w:semiHidden/>
-    <w:rsid w:val="00804D98"/>
+    <w:rsid w:val="009E6963"/>
     <w:rPr>
       <w:rFonts w:cs="Times New Roman"/>
     </w:rPr>
   </w:style>
   <w:style w:type="character" w:customStyle="1" w:styleId="BalloonTextChar">
     <w:name w:val="Balloon Text Char"/>
+    <w:basedOn w:val="DefaultParagraphFont"/>
     <w:semiHidden/>
-    <w:rsid w:val="00804D98"/>
+    <w:rsid w:val="009E6963"/>
     <w:rPr>
       <w:rFonts w:ascii="Lucida Grande" w:hAnsi="Lucida Grande" w:cs="Times New Roman"/>
       <w:sz w:val="18"/>
@@ -11127,8 +11053,9 @@
   </w:style>
   <w:style w:type="character" w:customStyle="1" w:styleId="CommentTextChar">
     <w:name w:val="Comment Text Char"/>
+    <w:basedOn w:val="DefaultParagraphFont"/>
     <w:semiHidden/>
-    <w:rsid w:val="00804D98"/>
+    <w:rsid w:val="009E6963"/>
     <w:rPr>
       <w:rFonts w:eastAsia="Times New Roman" w:cs="Times New Roman"/>
       <w:sz w:val="24"/>
@@ -11136,8 +11063,9 @@
   </w:style>
   <w:style w:type="character" w:customStyle="1" w:styleId="CommentSubjectChar">
     <w:name w:val="Comment Subject Char"/>
+    <w:basedOn w:val="CommentTextChar"/>
     <w:semiHidden/>
-    <w:rsid w:val="00804D98"/>
+    <w:rsid w:val="009E6963"/>
     <w:rPr>
       <w:rFonts w:eastAsia="Times New Roman" w:cs="Times New Roman"/>
       <w:b/>
@@ -11152,7 +11080,7 @@
     <w:uiPriority w:val="99"/>
     <w:semiHidden/>
     <w:unhideWhenUsed/>
-    <w:rsid w:val="00804D98"/>
+    <w:rsid w:val="009334A0"/>
     <w:rPr>
       <w:rFonts w:ascii="Lucida Grande" w:hAnsi="Lucida Grande" w:cs="Lucida Grande"/>
     </w:rPr>
@@ -11163,7 +11091,7 @@
     <w:link w:val="DocumentMap"/>
     <w:uiPriority w:val="99"/>
     <w:semiHidden/>
-    <w:rsid w:val="00804D98"/>
+    <w:rsid w:val="009334A0"/>
     <w:rPr>
       <w:rFonts w:ascii="Lucida Grande" w:hAnsi="Lucida Grande" w:cs="Lucida Grande"/>
       <w:sz w:val="24"/>
@@ -11175,7 +11103,7 @@
     <w:hidden/>
     <w:uiPriority w:val="99"/>
     <w:semiHidden/>
-    <w:rsid w:val="00804D98"/>
+    <w:rsid w:val="009334A0"/>
     <w:rPr>
       <w:rFonts w:ascii="Tahoma" w:hAnsi="Tahoma"/>
       <w:sz w:val="24"/>
@@ -11353,7 +11281,7 @@
   <w:style w:type="paragraph" w:default="1" w:styleId="Normal">
     <w:name w:val="Normal"/>
     <w:qFormat/>
-    <w:rsid w:val="00804D98"/>
+    <w:rsid w:val="009334A0"/>
     <w:rPr>
       <w:rFonts w:ascii="Tahoma" w:hAnsi="Tahoma"/>
       <w:sz w:val="24"/>
@@ -11521,15 +11449,11 @@
   </w:style>
   <w:style w:type="character" w:default="1" w:styleId="DefaultParagraphFont">
     <w:name w:val="Default Paragraph Font"/>
-    <w:uiPriority w:val="1"/>
     <w:semiHidden/>
-    <w:unhideWhenUsed/>
   </w:style>
   <w:style w:type="table" w:default="1" w:styleId="TableNormal">
     <w:name w:val="Normal Table"/>
-    <w:uiPriority w:val="99"/>
     <w:semiHidden/>
-    <w:unhideWhenUsed/>
     <w:tblPr>
       <w:tblInd w:w="0" w:type="dxa"/>
       <w:tblCellMar>
@@ -11544,7 +11468,6 @@
     <w:name w:val="No List"/>
     <w:uiPriority w:val="99"/>
     <w:semiHidden/>
-    <w:unhideWhenUsed/>
   </w:style>
   <w:style w:type="paragraph" w:styleId="TOC2">
     <w:name w:val="toc 2"/>
@@ -13082,7 +13005,8 @@
   </w:style>
   <w:style w:type="character" w:customStyle="1" w:styleId="apple-converted-space">
     <w:name w:val="apple-converted-space"/>
-    <w:rsid w:val="00804D98"/>
+    <w:basedOn w:val="DefaultParagraphFont"/>
+    <w:rsid w:val="009E6963"/>
     <w:rPr>
       <w:rFonts w:cs="Times New Roman"/>
     </w:rPr>
@@ -13125,7 +13049,8 @@
   </w:style>
   <w:style w:type="character" w:customStyle="1" w:styleId="apple-style-span">
     <w:name w:val="apple-style-span"/>
-    <w:rsid w:val="00804D98"/>
+    <w:basedOn w:val="DefaultParagraphFont"/>
+    <w:rsid w:val="009E6963"/>
     <w:rPr>
       <w:rFonts w:cs="Times New Roman"/>
     </w:rPr>
@@ -13133,9 +13058,8 @@
   <w:style w:type="paragraph" w:styleId="BodyText">
     <w:name w:val="Body Text"/>
     <w:basedOn w:val="Normal"/>
-    <w:link w:val="BodyTextChar"/>
     <w:semiHidden/>
-    <w:rsid w:val="00804D98"/>
+    <w:rsid w:val="009E6963"/>
     <w:pPr>
       <w:spacing w:line="360" w:lineRule="auto"/>
       <w:jc w:val="both"/>
@@ -13149,33 +13073,36 @@
   <w:style w:type="character" w:customStyle="1" w:styleId="BodyTextChar">
     <w:name w:val="Body Text Char"/>
     <w:basedOn w:val="DefaultParagraphFont"/>
-    <w:link w:val="BodyText"/>
     <w:semiHidden/>
-    <w:rsid w:val="00804D98"/>
-    <w:rPr>
-      <w:sz w:val="24"/>
-      <w:lang w:eastAsia="en-GB" w:bidi="en-US"/>
+    <w:rsid w:val="009E6963"/>
+    <w:rPr>
+      <w:rFonts w:ascii="Times New Roman" w:hAnsi="Times New Roman" w:cs="Times New Roman"/>
+      <w:sz w:val="20"/>
+      <w:lang w:val="x-none" w:eastAsia="en-GB"/>
     </w:rPr>
   </w:style>
   <w:style w:type="character" w:customStyle="1" w:styleId="HeaderChar">
     <w:name w:val="Header Char"/>
-    <w:rsid w:val="00804D98"/>
+    <w:basedOn w:val="DefaultParagraphFont"/>
+    <w:rsid w:val="009E6963"/>
     <w:rPr>
       <w:rFonts w:cs="Times New Roman"/>
     </w:rPr>
   </w:style>
   <w:style w:type="character" w:customStyle="1" w:styleId="FooterChar">
     <w:name w:val="Footer Char"/>
+    <w:basedOn w:val="DefaultParagraphFont"/>
     <w:semiHidden/>
-    <w:rsid w:val="00804D98"/>
+    <w:rsid w:val="009E6963"/>
     <w:rPr>
       <w:rFonts w:cs="Times New Roman"/>
     </w:rPr>
   </w:style>
   <w:style w:type="character" w:customStyle="1" w:styleId="BalloonTextChar">
     <w:name w:val="Balloon Text Char"/>
+    <w:basedOn w:val="DefaultParagraphFont"/>
     <w:semiHidden/>
-    <w:rsid w:val="00804D98"/>
+    <w:rsid w:val="009E6963"/>
     <w:rPr>
       <w:rFonts w:ascii="Lucida Grande" w:hAnsi="Lucida Grande" w:cs="Times New Roman"/>
       <w:sz w:val="18"/>
@@ -13183,8 +13110,9 @@
   </w:style>
   <w:style w:type="character" w:customStyle="1" w:styleId="CommentTextChar">
     <w:name w:val="Comment Text Char"/>
+    <w:basedOn w:val="DefaultParagraphFont"/>
     <w:semiHidden/>
-    <w:rsid w:val="00804D98"/>
+    <w:rsid w:val="009E6963"/>
     <w:rPr>
       <w:rFonts w:eastAsia="Times New Roman" w:cs="Times New Roman"/>
       <w:sz w:val="24"/>
@@ -13192,8 +13120,9 @@
   </w:style>
   <w:style w:type="character" w:customStyle="1" w:styleId="CommentSubjectChar">
     <w:name w:val="Comment Subject Char"/>
+    <w:basedOn w:val="CommentTextChar"/>
     <w:semiHidden/>
-    <w:rsid w:val="00804D98"/>
+    <w:rsid w:val="009E6963"/>
     <w:rPr>
       <w:rFonts w:eastAsia="Times New Roman" w:cs="Times New Roman"/>
       <w:b/>
@@ -13208,7 +13137,7 @@
     <w:uiPriority w:val="99"/>
     <w:semiHidden/>
     <w:unhideWhenUsed/>
-    <w:rsid w:val="00804D98"/>
+    <w:rsid w:val="009334A0"/>
     <w:rPr>
       <w:rFonts w:ascii="Lucida Grande" w:hAnsi="Lucida Grande" w:cs="Lucida Grande"/>
     </w:rPr>
@@ -13219,7 +13148,7 @@
     <w:link w:val="DocumentMap"/>
     <w:uiPriority w:val="99"/>
     <w:semiHidden/>
-    <w:rsid w:val="00804D98"/>
+    <w:rsid w:val="009334A0"/>
     <w:rPr>
       <w:rFonts w:ascii="Lucida Grande" w:hAnsi="Lucida Grande" w:cs="Lucida Grande"/>
       <w:sz w:val="24"/>
@@ -13231,7 +13160,7 @@
     <w:hidden/>
     <w:uiPriority w:val="99"/>
     <w:semiHidden/>
-    <w:rsid w:val="00804D98"/>
+    <w:rsid w:val="009334A0"/>
     <w:rPr>
       <w:rFonts w:ascii="Tahoma" w:hAnsi="Tahoma"/>
       <w:sz w:val="24"/>

</xml_diff>

<commit_message>
Includes styled copyright and "Other penguin shorts" text
</commit_message>
<xml_diff>
--- a/ms-word-to-xml/word-files/penguin-sample-full-edit_new.docx
+++ b/ms-word-to-xml/word-files/penguin-sample-full-edit_new.docx
@@ -594,7 +594,7 @@
     </w:p>
     <w:p>
       <w:pPr>
-        <w:pStyle w:val="04BodyText"/>
+        <w:pStyle w:val="01FMDediBody"/>
       </w:pPr>
       <w:r>
         <w:t>This ebook is dedicated to the myriad dining companions who shared these meals with me. They ate the food so you wouldn’t have to.</w:t>
@@ -1850,15 +1850,7 @@
         <w:rPr>
           <w:rStyle w:val="14FootnoteText"/>
         </w:rPr>
-        <w:t>Shumi closed in 2004. As</w:t>
-      </w:r>
-      <w:bookmarkStart w:id="4" w:name="_GoBack"/>
-      <w:bookmarkEnd w:id="4"/>
-      <w:r>
-        <w:rPr>
-          <w:rStyle w:val="14FootnoteText"/>
-        </w:rPr>
-        <w:t>ked by an industry magazine about the restaurant, its co-founder Jamie Barber said: ‘Some people say Shumi wasn’t a successful restaurant, but I disagree. I say it was an unmitigated disaster. I think we got everything right except for the design, the service, the menu, the pricing and the execution. It was an extremely difficult period.’ Barber has gone on to launch a number of successful restaurant brands. They are better than Shumi. Which isn’t difficult.</w:t>
+        <w:t>Shumi closed in 2004. Asked by an industry magazine about the restaurant, its co-founder Jamie Barber said: ‘Some people say Shumi wasn’t a successful restaurant, but I disagree. I say it was an unmitigated disaster. I think we got everything right except for the design, the service, the menu, the pricing and the execution. It was an extremely difficult period.’ Barber has gone on to launch a number of successful restaurant brands. They are better than Shumi. Which isn’t difficult.</w:t>
       </w:r>
     </w:p>
     <w:p>
@@ -7059,6 +7051,9 @@
       </w:r>
     </w:p>
     <w:p>
+      <w:pPr>
+        <w:pStyle w:val="13EMHead"/>
+      </w:pPr>
       <w:r>
         <w:br w:type="page"/>
       </w:r>
@@ -7329,7 +7324,12 @@
         <w:pStyle w:val="01FMbythesameauthorlist"/>
       </w:pPr>
       <w:r>
-        <w:t>Jay Rayner</w:t>
+        <w:t>Jay Ra</w:t>
+      </w:r>
+      <w:bookmarkStart w:id="4" w:name="_GoBack"/>
+      <w:bookmarkEnd w:id="4"/>
+      <w:r>
+        <w:t>yner</w:t>
       </w:r>
     </w:p>
     <w:p>
@@ -8192,7 +8192,7 @@
         <w:rStyle w:val="PageNumber"/>
         <w:noProof/>
       </w:rPr>
-      <w:t>16</w:t>
+      <w:t>82</w:t>
     </w:r>
     <w:r>
       <w:rPr>

</xml_diff>

<commit_message>
Updated with styled copyright and other penguin shorts text
</commit_message>
<xml_diff>
--- a/ms-word-to-xml/word-files/penguin-sample-full-edit_new.docx
+++ b/ms-word-to-xml/word-files/penguin-sample-full-edit_new.docx
@@ -7274,6 +7274,11 @@
       <w:r>
         <w:t>ISBN: 978–0–241–96320–3</w:t>
       </w:r>
+      <w:r>
+        <w:t xml:space="preserve"> </w:t>
+      </w:r>
+      <w:bookmarkStart w:id="4" w:name="_GoBack"/>
+      <w:bookmarkEnd w:id="4"/>
     </w:p>
     <w:p>
       <w:pPr>
@@ -7324,12 +7329,7 @@
         <w:pStyle w:val="01FMbythesameauthorlist"/>
       </w:pPr>
       <w:r>
-        <w:t>Jay Ra</w:t>
-      </w:r>
-      <w:bookmarkStart w:id="4" w:name="_GoBack"/>
-      <w:bookmarkEnd w:id="4"/>
-      <w:r>
-        <w:t>yner</w:t>
+        <w:t>Jay Rayner</w:t>
       </w:r>
     </w:p>
     <w:p>
@@ -8192,7 +8192,7 @@
         <w:rStyle w:val="PageNumber"/>
         <w:noProof/>
       </w:rPr>
-      <w:t>82</w:t>
+      <w:t>80</w:t>
     </w:r>
     <w:r>
       <w:rPr>

</xml_diff>

<commit_message>
Updated to include more footnotes and endnotes
</commit_message>
<xml_diff>
--- a/ms-word-to-xml/word-files/penguin-sample-full-edit_new.docx
+++ b/ms-word-to-xml/word-files/penguin-sample-full-edit_new.docx
@@ -1691,6 +1691,12 @@
       <w:r>
         <w:t xml:space="preserve">irritating restaurants in London dining history. He simply wanted my time there to ‘be’; for it not to engender any response at all. To which I can only say: no chance, mate. </w:t>
       </w:r>
+      <w:r>
+        <w:rPr>
+          <w:rStyle w:val="EndnoteReference"/>
+        </w:rPr>
+        <w:endnoteReference w:id="2"/>
+      </w:r>
     </w:p>
     <w:p>
       <w:pPr>
@@ -3074,7 +3080,16 @@
         <w:pStyle w:val="04BodyTextFL"/>
       </w:pPr>
       <w:r>
-        <w:t xml:space="preserve">A little over a century ago my Jewish forebears fled that part of Eastern Europe then known as the Pale of Settlement. Having eaten at Divo, described as London’s first luxury Ukrainian restaurant, I now know why. It was to escape the cooking. There are many words I could use to describe the food served here, but this is a family newspaper and none of them should be available before the watershed. I can’t deny my disappointment because the remaining candidates – </w:t>
+        <w:t>A little over a century ago my Jewish forebears fled that part of Eastern Europe then known as the Pale of Settlement. Having eaten at Divo</w:t>
+      </w:r>
+      <w:r>
+        <w:rPr>
+          <w:rStyle w:val="FootnoteReference"/>
+        </w:rPr>
+        <w:footnoteReference w:id="2"/>
+      </w:r>
+      <w:r>
+        <w:t xml:space="preserve">, described as London’s first luxury Ukrainian restaurant, I now know why. It was to escape the cooking. There are many words I could use to describe the food served here, but this is a family newspaper and none of them should be available before the watershed. I can’t deny my disappointment because the remaining candidates – </w:t>
       </w:r>
       <w:r>
         <w:t>‘</w:t>
@@ -3110,7 +3125,15 @@
         <w:t>’</w:t>
       </w:r>
       <w:r>
-        <w:t xml:space="preserve"> – don’t quite do it justice without the visceral attack of the expletive. Perhaps you could add a few in as you read. One between every word should do the job.</w:t>
+        <w:t xml:space="preserve"> – don’t quite do it justice without the visceral</w:t>
+      </w:r>
+      <w:bookmarkStart w:id="4" w:name="_GoBack"/>
+      <w:r>
+        <w:t xml:space="preserve"> </w:t>
+      </w:r>
+      <w:bookmarkEnd w:id="4"/>
+      <w:r>
+        <w:t>attack of the expletive. Perhaps you could add a few in as you read. One between every word should do the job.</w:t>
       </w:r>
     </w:p>
     <w:p>
@@ -6989,7 +7012,16 @@
         <w:t xml:space="preserve">d </w:t>
       </w:r>
       <w:r>
-        <w:t>an ape in a bomber jacket with an earpiece shoving his body between you and the door and barking: ‘Are you eating here tonight?’ To which I could but reply: ‘Only if you’ll let me.’ We get inside and more people step in our way. But we are spotted and led through the crowds. Novikov is vast. Indeed it is two restaurants in one. The front half is a pan-Asian place that serves a menu of Chinese, Malaysian and Japanese dishes as if they are all the same thing (including the highly endangered bluefin tuna. Don’t look so surprised. Novikov feeds Putin. You think he’d care about a small thing like sustainability?).</w:t>
+        <w:t>an ape in a bomber jacket with an earpiece shoving his body between you and the door and barking: ‘Are you eating here tonight?’ To which I could but reply: ‘Only if you’ll let me.’ We get inside and more people step in our way. But we are spotted and led through the crowds. Novikov is vast. Indeed it is two restaurants in one. The front half is a pan-Asian place that serves a menu of Chinese, Malaysian and Japanese dishes as if they are all the same thing (including the highly endangered bluefin tuna. Don’t look so surprised. Novikov feeds Putin.</w:t>
+      </w:r>
+      <w:r>
+        <w:rPr>
+          <w:rStyle w:val="FootnoteReference"/>
+        </w:rPr>
+        <w:footnoteReference w:id="3"/>
+      </w:r>
+      <w:r>
+        <w:t xml:space="preserve"> You think he’d care about a small thing like sustainability?).</w:t>
       </w:r>
     </w:p>
     <w:p>
@@ -7277,8 +7309,6 @@
       <w:r>
         <w:t xml:space="preserve"> </w:t>
       </w:r>
-      <w:bookmarkStart w:id="4" w:name="_GoBack"/>
-      <w:bookmarkEnd w:id="4"/>
     </w:p>
     <w:p>
       <w:pPr>
@@ -8055,6 +8085,7 @@
         </w:rPr>
       </w:pPr>
     </w:p>
+    <w:p/>
     <w:sectPr>
       <w:headerReference w:type="even" r:id="rId9"/>
       <w:headerReference w:type="default" r:id="rId10"/>
@@ -8063,7 +8094,7 @@
       <w:headerReference w:type="first" r:id="rId13"/>
       <w:footerReference w:type="first" r:id="rId14"/>
       <w:pgSz w:w="11900" w:h="16840"/>
-      <w:pgMar w:top="1440" w:right="1800" w:bottom="1440" w:left="2410" w:header="708" w:footer="708" w:gutter="0"/>
+      <w:pgMar w:top="1440" w:right="1800" w:bottom="1440" w:left="1800" w:header="708" w:footer="708" w:gutter="0"/>
       <w:pgNumType w:start="1"/>
       <w:cols w:space="708"/>
     </w:sectPr>
@@ -8073,7 +8104,7 @@
 
 <file path=word/comments.xml><?xml version="1.0" encoding="utf-8"?>
 <w:comments xmlns:wpc="http://schemas.microsoft.com/office/word/2010/wordprocessingCanvas" xmlns:mo="http://schemas.microsoft.com/office/mac/office/2008/main" xmlns:mc="http://schemas.openxmlformats.org/markup-compatibility/2006" xmlns:mv="urn:schemas-microsoft-com:mac:vml" xmlns:o="urn:schemas-microsoft-com:office:office" xmlns:r="http://schemas.openxmlformats.org/officeDocument/2006/relationships" xmlns:m="http://schemas.openxmlformats.org/officeDocument/2006/math" xmlns:v="urn:schemas-microsoft-com:vml" xmlns:wp14="http://schemas.microsoft.com/office/word/2010/wordprocessingDrawing" xmlns:wp="http://schemas.openxmlformats.org/drawingml/2006/wordprocessingDrawing" xmlns:w10="urn:schemas-microsoft-com:office:word" xmlns:w="http://schemas.openxmlformats.org/wordprocessingml/2006/main" xmlns:w14="http://schemas.microsoft.com/office/word/2010/wordml" xmlns:wpg="http://schemas.microsoft.com/office/word/2010/wordprocessingGroup" xmlns:wpi="http://schemas.microsoft.com/office/word/2010/wordprocessingInk" xmlns:wne="http://schemas.microsoft.com/office/word/2006/wordml" xmlns:wps="http://schemas.microsoft.com/office/word/2010/wordprocessingShape" mc:Ignorable="w14 wp14">
-  <w:comment w:id="0" w:author="Ellie Smith" w:date="2012-08-30T14:59:00Z" w:initials="ES">
+  <w:comment w:id="0" w:author="Ellie Smith" w:date="2012-09-18T10:47:00Z" w:initials="ES">
     <w:p>
       <w:pPr>
         <w:pStyle w:val="CommentText"/>
@@ -8089,7 +8120,7 @@
       </w:r>
     </w:p>
   </w:comment>
-  <w:comment w:id="1" w:author="Ellie Smith" w:date="2012-08-30T14:59:00Z" w:initials="ES">
+  <w:comment w:id="1" w:author="Ellie Smith" w:date="2012-09-18T10:47:00Z" w:initials="ES">
     <w:p>
       <w:pPr>
         <w:pStyle w:val="CommentText"/>
@@ -8105,7 +8136,7 @@
       </w:r>
     </w:p>
   </w:comment>
-  <w:comment w:id="2" w:author="Ellie Smith" w:date="2012-08-30T14:59:00Z" w:initials="ES">
+  <w:comment w:id="2" w:author="Ellie Smith" w:date="2012-09-18T10:47:00Z" w:initials="ES">
     <w:p>
       <w:pPr>
         <w:pStyle w:val="CommentText"/>
@@ -8153,6 +8184,22 @@
       </w:r>
       <w:r>
         <w:t xml:space="preserve"> This is an endnote</w:t>
+      </w:r>
+    </w:p>
+  </w:endnote>
+  <w:endnote w:id="2">
+    <w:p>
+      <w:pPr>
+        <w:pStyle w:val="EndnoteText"/>
+      </w:pPr>
+      <w:r>
+        <w:rPr>
+          <w:rStyle w:val="EndnoteReference"/>
+        </w:rPr>
+        <w:endnoteRef/>
+      </w:r>
+      <w:r>
+        <w:t xml:space="preserve"> It’s an endnote</w:t>
       </w:r>
     </w:p>
   </w:endnote>
@@ -8192,7 +8239,7 @@
         <w:rStyle w:val="PageNumber"/>
         <w:noProof/>
       </w:rPr>
-      <w:t>80</w:t>
+      <w:t>28</w:t>
     </w:r>
     <w:r>
       <w:rPr>
@@ -8301,6 +8348,38 @@
       </w:r>
     </w:p>
   </w:footnote>
+  <w:footnote w:id="2">
+    <w:p>
+      <w:pPr>
+        <w:pStyle w:val="FootnoteText"/>
+      </w:pPr>
+      <w:r>
+        <w:rPr>
+          <w:rStyle w:val="FootnoteReference"/>
+        </w:rPr>
+        <w:footnoteRef/>
+      </w:r>
+      <w:r>
+        <w:t xml:space="preserve"> Footnore two</w:t>
+      </w:r>
+    </w:p>
+  </w:footnote>
+  <w:footnote w:id="3">
+    <w:p>
+      <w:pPr>
+        <w:pStyle w:val="FootnoteText"/>
+      </w:pPr>
+      <w:r>
+        <w:rPr>
+          <w:rStyle w:val="FootnoteReference"/>
+        </w:rPr>
+        <w:footnoteRef/>
+      </w:r>
+      <w:r>
+        <w:t xml:space="preserve"> It’s another footnote</w:t>
+      </w:r>
+    </w:p>
+  </w:footnote>
 </w:footnotes>
 </file>
 
@@ -8628,92 +8707,6 @@
     </w:lvl>
   </w:abstractNum>
   <w:abstractNum w:abstractNumId="2">
-    <w:nsid w:val="2F435EAC"/>
-    <w:multiLevelType w:val="hybridMultilevel"/>
-    <w:tmpl w:val="69AAF70C"/>
-    <w:lvl w:ilvl="0" w:tplc="0409000F">
-      <w:start w:val="1"/>
-      <w:numFmt w:val="decimal"/>
-      <w:lvlText w:val="%1."/>
-      <w:lvlJc w:val="left"/>
-      <w:pPr>
-        <w:ind w:left="720" w:hanging="360"/>
-      </w:pPr>
-    </w:lvl>
-    <w:lvl w:ilvl="1" w:tplc="04090019" w:tentative="1">
-      <w:start w:val="1"/>
-      <w:numFmt w:val="lowerLetter"/>
-      <w:lvlText w:val="%2."/>
-      <w:lvlJc w:val="left"/>
-      <w:pPr>
-        <w:ind w:left="1440" w:hanging="360"/>
-      </w:pPr>
-    </w:lvl>
-    <w:lvl w:ilvl="2" w:tplc="0409001B" w:tentative="1">
-      <w:start w:val="1"/>
-      <w:numFmt w:val="lowerRoman"/>
-      <w:lvlText w:val="%3."/>
-      <w:lvlJc w:val="right"/>
-      <w:pPr>
-        <w:ind w:left="2160" w:hanging="180"/>
-      </w:pPr>
-    </w:lvl>
-    <w:lvl w:ilvl="3" w:tplc="0409000F" w:tentative="1">
-      <w:start w:val="1"/>
-      <w:numFmt w:val="decimal"/>
-      <w:lvlText w:val="%4."/>
-      <w:lvlJc w:val="left"/>
-      <w:pPr>
-        <w:ind w:left="2880" w:hanging="360"/>
-      </w:pPr>
-    </w:lvl>
-    <w:lvl w:ilvl="4" w:tplc="04090019" w:tentative="1">
-      <w:start w:val="1"/>
-      <w:numFmt w:val="lowerLetter"/>
-      <w:lvlText w:val="%5."/>
-      <w:lvlJc w:val="left"/>
-      <w:pPr>
-        <w:ind w:left="3600" w:hanging="360"/>
-      </w:pPr>
-    </w:lvl>
-    <w:lvl w:ilvl="5" w:tplc="0409001B" w:tentative="1">
-      <w:start w:val="1"/>
-      <w:numFmt w:val="lowerRoman"/>
-      <w:lvlText w:val="%6."/>
-      <w:lvlJc w:val="right"/>
-      <w:pPr>
-        <w:ind w:left="4320" w:hanging="180"/>
-      </w:pPr>
-    </w:lvl>
-    <w:lvl w:ilvl="6" w:tplc="0409000F" w:tentative="1">
-      <w:start w:val="1"/>
-      <w:numFmt w:val="decimal"/>
-      <w:lvlText w:val="%7."/>
-      <w:lvlJc w:val="left"/>
-      <w:pPr>
-        <w:ind w:left="5040" w:hanging="360"/>
-      </w:pPr>
-    </w:lvl>
-    <w:lvl w:ilvl="7" w:tplc="04090019" w:tentative="1">
-      <w:start w:val="1"/>
-      <w:numFmt w:val="lowerLetter"/>
-      <w:lvlText w:val="%8."/>
-      <w:lvlJc w:val="left"/>
-      <w:pPr>
-        <w:ind w:left="5760" w:hanging="360"/>
-      </w:pPr>
-    </w:lvl>
-    <w:lvl w:ilvl="8" w:tplc="0409001B" w:tentative="1">
-      <w:start w:val="1"/>
-      <w:numFmt w:val="lowerRoman"/>
-      <w:lvlText w:val="%9."/>
-      <w:lvlJc w:val="right"/>
-      <w:pPr>
-        <w:ind w:left="6480" w:hanging="180"/>
-      </w:pPr>
-    </w:lvl>
-  </w:abstractNum>
-  <w:abstractNum w:abstractNumId="3">
     <w:nsid w:val="3B2C4537"/>
     <w:multiLevelType w:val="hybridMultilevel"/>
     <w:tmpl w:val="C48CB152"/>
@@ -8854,7 +8847,7 @@
       </w:rPr>
     </w:lvl>
   </w:abstractNum>
-  <w:abstractNum w:abstractNumId="4">
+  <w:abstractNum w:abstractNumId="3">
     <w:nsid w:val="3F1D0301"/>
     <w:multiLevelType w:val="hybridMultilevel"/>
     <w:tmpl w:val="EE5A96F6"/>
@@ -8971,109 +8964,17 @@
       </w:pPr>
     </w:lvl>
   </w:abstractNum>
-  <w:abstractNum w:abstractNumId="5">
-    <w:nsid w:val="4D684A09"/>
-    <w:multiLevelType w:val="hybridMultilevel"/>
-    <w:tmpl w:val="FC90C660"/>
-    <w:lvl w:ilvl="0" w:tplc="0409000F">
-      <w:start w:val="1"/>
-      <w:numFmt w:val="decimal"/>
-      <w:lvlText w:val="%1."/>
-      <w:lvlJc w:val="left"/>
-      <w:pPr>
-        <w:ind w:left="1287" w:hanging="360"/>
-      </w:pPr>
-    </w:lvl>
-    <w:lvl w:ilvl="1" w:tplc="04090019" w:tentative="1">
-      <w:start w:val="1"/>
-      <w:numFmt w:val="lowerLetter"/>
-      <w:lvlText w:val="%2."/>
-      <w:lvlJc w:val="left"/>
-      <w:pPr>
-        <w:ind w:left="2007" w:hanging="360"/>
-      </w:pPr>
-    </w:lvl>
-    <w:lvl w:ilvl="2" w:tplc="0409001B" w:tentative="1">
-      <w:start w:val="1"/>
-      <w:numFmt w:val="lowerRoman"/>
-      <w:lvlText w:val="%3."/>
-      <w:lvlJc w:val="right"/>
-      <w:pPr>
-        <w:ind w:left="2727" w:hanging="180"/>
-      </w:pPr>
-    </w:lvl>
-    <w:lvl w:ilvl="3" w:tplc="0409000F" w:tentative="1">
-      <w:start w:val="1"/>
-      <w:numFmt w:val="decimal"/>
-      <w:lvlText w:val="%4."/>
-      <w:lvlJc w:val="left"/>
-      <w:pPr>
-        <w:ind w:left="3447" w:hanging="360"/>
-      </w:pPr>
-    </w:lvl>
-    <w:lvl w:ilvl="4" w:tplc="04090019" w:tentative="1">
-      <w:start w:val="1"/>
-      <w:numFmt w:val="lowerLetter"/>
-      <w:lvlText w:val="%5."/>
-      <w:lvlJc w:val="left"/>
-      <w:pPr>
-        <w:ind w:left="4167" w:hanging="360"/>
-      </w:pPr>
-    </w:lvl>
-    <w:lvl w:ilvl="5" w:tplc="0409001B" w:tentative="1">
-      <w:start w:val="1"/>
-      <w:numFmt w:val="lowerRoman"/>
-      <w:lvlText w:val="%6."/>
-      <w:lvlJc w:val="right"/>
-      <w:pPr>
-        <w:ind w:left="4887" w:hanging="180"/>
-      </w:pPr>
-    </w:lvl>
-    <w:lvl w:ilvl="6" w:tplc="0409000F" w:tentative="1">
-      <w:start w:val="1"/>
-      <w:numFmt w:val="decimal"/>
-      <w:lvlText w:val="%7."/>
-      <w:lvlJc w:val="left"/>
-      <w:pPr>
-        <w:ind w:left="5607" w:hanging="360"/>
-      </w:pPr>
-    </w:lvl>
-    <w:lvl w:ilvl="7" w:tplc="04090019" w:tentative="1">
-      <w:start w:val="1"/>
-      <w:numFmt w:val="lowerLetter"/>
-      <w:lvlText w:val="%8."/>
-      <w:lvlJc w:val="left"/>
-      <w:pPr>
-        <w:ind w:left="6327" w:hanging="360"/>
-      </w:pPr>
-    </w:lvl>
-    <w:lvl w:ilvl="8" w:tplc="0409001B" w:tentative="1">
-      <w:start w:val="1"/>
-      <w:numFmt w:val="lowerRoman"/>
-      <w:lvlText w:val="%9."/>
-      <w:lvlJc w:val="right"/>
-      <w:pPr>
-        <w:ind w:left="7047" w:hanging="180"/>
-      </w:pPr>
-    </w:lvl>
-  </w:abstractNum>
   <w:num w:numId="1">
     <w:abstractNumId w:val="0"/>
   </w:num>
   <w:num w:numId="2">
-    <w:abstractNumId w:val="3"/>
+    <w:abstractNumId w:val="2"/>
   </w:num>
   <w:num w:numId="3">
-    <w:abstractNumId w:val="4"/>
+    <w:abstractNumId w:val="3"/>
   </w:num>
   <w:num w:numId="4">
     <w:abstractNumId w:val="1"/>
-  </w:num>
-  <w:num w:numId="5">
-    <w:abstractNumId w:val="5"/>
-  </w:num>
-  <w:num w:numId="6">
-    <w:abstractNumId w:val="2"/>
   </w:num>
   <w:numIdMacAtCleanup w:val="4"/>
 </w:numbering>
@@ -9085,7 +8986,7 @@
     <w:rPrDefault>
       <w:rPr>
         <w:rFonts w:ascii="Times New Roman" w:eastAsia="Times New Roman" w:hAnsi="Times New Roman" w:cs="Times New Roman"/>
-        <w:lang w:val="en-GB" w:eastAsia="en-US" w:bidi="ar-SA"/>
+        <w:lang w:val="en-US" w:eastAsia="en-US" w:bidi="ar-SA"/>
       </w:rPr>
     </w:rPrDefault>
     <w:pPrDefault/>
@@ -9247,11 +9148,12 @@
   <w:style w:type="paragraph" w:default="1" w:styleId="Normal">
     <w:name w:val="Normal"/>
     <w:qFormat/>
-    <w:rsid w:val="009334A0"/>
+    <w:rsid w:val="0088703E"/>
     <w:rPr>
       <w:rFonts w:ascii="Tahoma" w:hAnsi="Tahoma"/>
       <w:sz w:val="24"/>
       <w:szCs w:val="24"/>
+      <w:lang w:val="en-GB"/>
     </w:rPr>
   </w:style>
   <w:style w:type="paragraph" w:styleId="Heading1">
@@ -9415,15 +9317,11 @@
   </w:style>
   <w:style w:type="character" w:default="1" w:styleId="DefaultParagraphFont">
     <w:name w:val="Default Paragraph Font"/>
-    <w:uiPriority w:val="1"/>
     <w:semiHidden/>
-    <w:unhideWhenUsed/>
   </w:style>
   <w:style w:type="table" w:default="1" w:styleId="TableNormal">
     <w:name w:val="Normal Table"/>
-    <w:uiPriority w:val="99"/>
     <w:semiHidden/>
-    <w:unhideWhenUsed/>
     <w:tblPr>
       <w:tblInd w:w="0" w:type="dxa"/>
       <w:tblCellMar>
@@ -9438,7 +9336,6 @@
     <w:name w:val="No List"/>
     <w:uiPriority w:val="99"/>
     <w:semiHidden/>
-    <w:unhideWhenUsed/>
   </w:style>
   <w:style w:type="paragraph" w:styleId="TOC2">
     <w:name w:val="toc 2"/>
@@ -9521,7 +9418,6 @@
     </w:pPr>
     <w:rPr>
       <w:sz w:val="24"/>
-      <w:lang w:val="en-US"/>
     </w:rPr>
   </w:style>
   <w:style w:type="paragraph" w:customStyle="1" w:styleId="01FMAboutAuthorTitle">
@@ -9625,6 +9521,7 @@
     </w:pPr>
     <w:rPr>
       <w:szCs w:val="24"/>
+      <w:lang w:val="en-GB"/>
     </w:rPr>
   </w:style>
   <w:style w:type="paragraph" w:customStyle="1" w:styleId="01FMCopyrightImprint">
@@ -10961,7 +10858,6 @@
       <w:rFonts w:ascii="Helvetica" w:eastAsia="ヒラギノ角ゴ Pro W3" w:hAnsi="Helvetica"/>
       <w:color w:val="000000"/>
       <w:sz w:val="24"/>
-      <w:lang w:val="en-US"/>
     </w:rPr>
   </w:style>
   <w:style w:type="paragraph" w:customStyle="1" w:styleId="FreeForm">
@@ -10971,7 +10867,6 @@
       <w:rFonts w:ascii="Helvetica" w:eastAsia="ヒラギノ角ゴ Pro W3" w:hAnsi="Helvetica"/>
       <w:color w:val="000000"/>
       <w:sz w:val="24"/>
-      <w:lang w:val="en-US"/>
     </w:rPr>
   </w:style>
   <w:style w:type="character" w:customStyle="1" w:styleId="apple-converted-space">
@@ -11004,6 +10899,7 @@
     <w:rPr>
       <w:rFonts w:ascii="Arial" w:hAnsi="Arial"/>
       <w:szCs w:val="24"/>
+      <w:lang w:val="en-GB"/>
     </w:rPr>
   </w:style>
   <w:style w:type="paragraph" w:customStyle="1" w:styleId="01FMAcknowledgementsHead">
@@ -11016,6 +10912,7 @@
       <w:b/>
       <w:sz w:val="24"/>
       <w:szCs w:val="24"/>
+      <w:lang w:val="en-GB"/>
     </w:rPr>
   </w:style>
   <w:style w:type="character" w:customStyle="1" w:styleId="apple-style-span">
@@ -11108,7 +11005,7 @@
     <w:uiPriority w:val="99"/>
     <w:semiHidden/>
     <w:unhideWhenUsed/>
-    <w:rsid w:val="009334A0"/>
+    <w:rsid w:val="0088703E"/>
     <w:rPr>
       <w:rFonts w:ascii="Lucida Grande" w:hAnsi="Lucida Grande" w:cs="Lucida Grande"/>
     </w:rPr>
@@ -11119,11 +11016,12 @@
     <w:link w:val="DocumentMap"/>
     <w:uiPriority w:val="99"/>
     <w:semiHidden/>
-    <w:rsid w:val="009334A0"/>
+    <w:rsid w:val="0088703E"/>
     <w:rPr>
       <w:rFonts w:ascii="Lucida Grande" w:hAnsi="Lucida Grande" w:cs="Lucida Grande"/>
       <w:sz w:val="24"/>
       <w:szCs w:val="24"/>
+      <w:lang w:val="en-GB"/>
     </w:rPr>
   </w:style>
   <w:style w:type="paragraph" w:styleId="Revision">
@@ -11131,11 +11029,12 @@
     <w:hidden/>
     <w:uiPriority w:val="99"/>
     <w:semiHidden/>
-    <w:rsid w:val="009334A0"/>
+    <w:rsid w:val="0088703E"/>
     <w:rPr>
       <w:rFonts w:ascii="Tahoma" w:hAnsi="Tahoma"/>
       <w:sz w:val="24"/>
       <w:szCs w:val="24"/>
+      <w:lang w:val="en-GB"/>
     </w:rPr>
   </w:style>
 </w:styles>
@@ -11147,7 +11046,7 @@
     <w:rPrDefault>
       <w:rPr>
         <w:rFonts w:ascii="Times New Roman" w:eastAsia="Times New Roman" w:hAnsi="Times New Roman" w:cs="Times New Roman"/>
-        <w:lang w:val="en-GB" w:eastAsia="en-US" w:bidi="ar-SA"/>
+        <w:lang w:val="en-US" w:eastAsia="en-US" w:bidi="ar-SA"/>
       </w:rPr>
     </w:rPrDefault>
     <w:pPrDefault/>
@@ -11309,11 +11208,12 @@
   <w:style w:type="paragraph" w:default="1" w:styleId="Normal">
     <w:name w:val="Normal"/>
     <w:qFormat/>
-    <w:rsid w:val="009334A0"/>
+    <w:rsid w:val="0088703E"/>
     <w:rPr>
       <w:rFonts w:ascii="Tahoma" w:hAnsi="Tahoma"/>
       <w:sz w:val="24"/>
       <w:szCs w:val="24"/>
+      <w:lang w:val="en-GB"/>
     </w:rPr>
   </w:style>
   <w:style w:type="paragraph" w:styleId="Heading1">
@@ -11477,15 +11377,11 @@
   </w:style>
   <w:style w:type="character" w:default="1" w:styleId="DefaultParagraphFont">
     <w:name w:val="Default Paragraph Font"/>
-    <w:uiPriority w:val="1"/>
     <w:semiHidden/>
-    <w:unhideWhenUsed/>
   </w:style>
   <w:style w:type="table" w:default="1" w:styleId="TableNormal">
     <w:name w:val="Normal Table"/>
-    <w:uiPriority w:val="99"/>
     <w:semiHidden/>
-    <w:unhideWhenUsed/>
     <w:tblPr>
       <w:tblInd w:w="0" w:type="dxa"/>
       <w:tblCellMar>
@@ -11500,7 +11396,6 @@
     <w:name w:val="No List"/>
     <w:uiPriority w:val="99"/>
     <w:semiHidden/>
-    <w:unhideWhenUsed/>
   </w:style>
   <w:style w:type="paragraph" w:styleId="TOC2">
     <w:name w:val="toc 2"/>
@@ -11583,7 +11478,6 @@
     </w:pPr>
     <w:rPr>
       <w:sz w:val="24"/>
-      <w:lang w:val="en-US"/>
     </w:rPr>
   </w:style>
   <w:style w:type="paragraph" w:customStyle="1" w:styleId="01FMAboutAuthorTitle">
@@ -11687,6 +11581,7 @@
     </w:pPr>
     <w:rPr>
       <w:szCs w:val="24"/>
+      <w:lang w:val="en-GB"/>
     </w:rPr>
   </w:style>
   <w:style w:type="paragraph" w:customStyle="1" w:styleId="01FMCopyrightImprint">
@@ -13023,7 +12918,6 @@
       <w:rFonts w:ascii="Helvetica" w:eastAsia="ヒラギノ角ゴ Pro W3" w:hAnsi="Helvetica"/>
       <w:color w:val="000000"/>
       <w:sz w:val="24"/>
-      <w:lang w:val="en-US"/>
     </w:rPr>
   </w:style>
   <w:style w:type="paragraph" w:customStyle="1" w:styleId="FreeForm">
@@ -13033,7 +12927,6 @@
       <w:rFonts w:ascii="Helvetica" w:eastAsia="ヒラギノ角ゴ Pro W3" w:hAnsi="Helvetica"/>
       <w:color w:val="000000"/>
       <w:sz w:val="24"/>
-      <w:lang w:val="en-US"/>
     </w:rPr>
   </w:style>
   <w:style w:type="character" w:customStyle="1" w:styleId="apple-converted-space">
@@ -13066,6 +12959,7 @@
     <w:rPr>
       <w:rFonts w:ascii="Arial" w:hAnsi="Arial"/>
       <w:szCs w:val="24"/>
+      <w:lang w:val="en-GB"/>
     </w:rPr>
   </w:style>
   <w:style w:type="paragraph" w:customStyle="1" w:styleId="01FMAcknowledgementsHead">
@@ -13078,6 +12972,7 @@
       <w:b/>
       <w:sz w:val="24"/>
       <w:szCs w:val="24"/>
+      <w:lang w:val="en-GB"/>
     </w:rPr>
   </w:style>
   <w:style w:type="character" w:customStyle="1" w:styleId="apple-style-span">
@@ -13170,7 +13065,7 @@
     <w:uiPriority w:val="99"/>
     <w:semiHidden/>
     <w:unhideWhenUsed/>
-    <w:rsid w:val="009334A0"/>
+    <w:rsid w:val="0088703E"/>
     <w:rPr>
       <w:rFonts w:ascii="Lucida Grande" w:hAnsi="Lucida Grande" w:cs="Lucida Grande"/>
     </w:rPr>
@@ -13181,11 +13076,12 @@
     <w:link w:val="DocumentMap"/>
     <w:uiPriority w:val="99"/>
     <w:semiHidden/>
-    <w:rsid w:val="009334A0"/>
+    <w:rsid w:val="0088703E"/>
     <w:rPr>
       <w:rFonts w:ascii="Lucida Grande" w:hAnsi="Lucida Grande" w:cs="Lucida Grande"/>
       <w:sz w:val="24"/>
       <w:szCs w:val="24"/>
+      <w:lang w:val="en-GB"/>
     </w:rPr>
   </w:style>
   <w:style w:type="paragraph" w:styleId="Revision">
@@ -13193,11 +13089,12 @@
     <w:hidden/>
     <w:uiPriority w:val="99"/>
     <w:semiHidden/>
-    <w:rsid w:val="009334A0"/>
+    <w:rsid w:val="0088703E"/>
     <w:rPr>
       <w:rFonts w:ascii="Tahoma" w:hAnsi="Tahoma"/>
       <w:sz w:val="24"/>
       <w:szCs w:val="24"/>
+      <w:lang w:val="en-GB"/>
     </w:rPr>
   </w:style>
 </w:styles>

</xml_diff>

<commit_message>
Updated word doc again to correct some styling mistakes, also mapped a couple more styles.
</commit_message>
<xml_diff>
--- a/ms-word-to-xml/word-files/penguin-sample-full-edit_new.docx
+++ b/ms-word-to-xml/word-files/penguin-sample-full-edit_new.docx
@@ -710,41 +710,16 @@
     </w:p>
     <w:p>
       <w:pPr>
-        <w:pStyle w:val="01FMEpigraph"/>
+        <w:pStyle w:val="04BodyText"/>
       </w:pPr>
       <w:r>
         <w:tab/>
-        <w:t>This is not surprising. The fact is that bad experiences make for better narratives than good ones. As Leo Tolstoy once famously said – and it’s always worth pressing into service one of the Russian greats in defence of a book dripping with bile</w:t>
-      </w:r>
-      <w:r>
-        <w:t xml:space="preserve"> –</w:t>
-      </w:r>
-      <w:r>
-        <w:t xml:space="preserve"> ‘Happy families are all alike; every unhappy family is unhappy in its own way</w:t>
-      </w:r>
-      <w:r>
-        <w:t>.</w:t>
-      </w:r>
-      <w:r>
-        <w:t xml:space="preserve">’ Exactly the same applies to restaurants. Eat in a good one and its virtues are so simple, so obvious, so shared: there are tables </w:t>
-      </w:r>
-      <w:r>
-        <w:t>with</w:t>
-      </w:r>
-      <w:r>
-        <w:t xml:space="preserve"> chairs around them; there are nice, personable people to bring food to you from the kitchen, and the decor of the room in which you sit is comfortable without being overtly showy or distracting. Then there is the food itself, which is classy and makes complete sense. None of the ingredients have been tortured. Eating in these restaurants is a huge pleasure; writing about them, however, a little less so. The language of the overwhelmingly positive can be a strain. Before you know it you are lurching into accounts of angel’s kisses; of the delicate flapping of butterfly wings against your downed cheek; of silken bed linen and sun</w:t>
-      </w:r>
-      <w:r>
-        <w:t>-</w:t>
-      </w:r>
-      <w:r>
-        <w:t>dappled glades and dewy</w:t>
-      </w:r>
-      <w:r>
-        <w:t>-</w:t>
-      </w:r>
-      <w:r>
-        <w:t>eyed kittens. The meals can be satisfying, the writing about them a quick route to acute nausea.</w:t>
+        <w:t>This is not surprising. The fact is that bad experiences make for better narratives than good ones. As Leo Tolstoy once famously said – and it’s always worth pressing into service one of the Russian greats in defence of a book dripping with bile – ‘Happy families are all alike; every unhappy family is unhappy in its own way.’ Exactly the same applies to restaurants. Eat in a good one and its virtues are so simple, so obvious, so shared: there are tables with chairs around them; there are nice, personable people to bring food to you from the kitchen,</w:t>
+      </w:r>
+      <w:bookmarkStart w:id="0" w:name="_GoBack"/>
+      <w:bookmarkEnd w:id="0"/>
+      <w:r>
+        <w:t xml:space="preserve"> and the decor of the room in which you sit is comfortable without being overtly showy or distracting. Then there is the food itself, which is classy and makes complete sense. None of the ingredients have been tortured. Eating in these restaurants is a huge pleasure; writing about them, however, a little less so. The language of the overwhelmingly positive can be a strain. Before you know it you are lurching into accounts of angel’s kisses; of the delicate flapping of butterfly wings against your downed cheek; of silken bed linen and sun-dappled glades and dewy-eyed kittens. The meals can be satisfying, the writing about them a quick route to acute nausea.</w:t>
       </w:r>
     </w:p>
     <w:p>
@@ -901,7 +876,7 @@
             <w:vanish/>
             <w:sz w:val="18"/>
           </w:rPr>
-          <w:commentReference w:id="0"/>
+          <w:commentReference w:id="1"/>
         </w:r>
       </w:hyperlink>
       <w:r>
@@ -912,7 +887,7 @@
           <w:rStyle w:val="CommentReference"/>
           <w:vanish/>
         </w:rPr>
-        <w:commentReference w:id="1"/>
+        <w:commentReference w:id="2"/>
       </w:r>
       <w:r>
         <w:t xml:space="preserve"> or Abracadabra</w:t>
@@ -922,7 +897,7 @@
           <w:rStyle w:val="CommentReference"/>
           <w:vanish/>
         </w:rPr>
-        <w:commentReference w:id="2"/>
+        <w:commentReference w:id="3"/>
       </w:r>
       <w:r>
         <w:t>, it was irresistible. My job is less to review restaurants than to find something to write about, in as entertaining a manner as possible, and some writing opportunities cannot be passed up. Hell, the urinals at Abracadabra are in the shape of women’s red</w:t>
@@ -1575,12 +1550,12 @@
       <w:pPr>
         <w:pStyle w:val="05HeadA"/>
       </w:pPr>
-      <w:bookmarkStart w:id="3" w:name="Chapter1"/>
+      <w:bookmarkStart w:id="4" w:name="Chapter1"/>
       <w:r>
         <w:t>November 2003</w:t>
       </w:r>
     </w:p>
-    <w:bookmarkEnd w:id="3"/>
+    <w:bookmarkEnd w:id="4"/>
     <w:p>
       <w:pPr>
         <w:pStyle w:val="05HeadB"/>
@@ -8251,7 +8226,7 @@
 
 <file path=word/comments.xml><?xml version="1.0" encoding="utf-8"?>
 <w:comments xmlns:wpc="http://schemas.microsoft.com/office/word/2010/wordprocessingCanvas" xmlns:mo="http://schemas.microsoft.com/office/mac/office/2008/main" xmlns:mc="http://schemas.openxmlformats.org/markup-compatibility/2006" xmlns:mv="urn:schemas-microsoft-com:mac:vml" xmlns:o="urn:schemas-microsoft-com:office:office" xmlns:r="http://schemas.openxmlformats.org/officeDocument/2006/relationships" xmlns:m="http://schemas.openxmlformats.org/officeDocument/2006/math" xmlns:v="urn:schemas-microsoft-com:vml" xmlns:wp14="http://schemas.microsoft.com/office/word/2010/wordprocessingDrawing" xmlns:wp="http://schemas.openxmlformats.org/drawingml/2006/wordprocessingDrawing" xmlns:w10="urn:schemas-microsoft-com:office:word" xmlns:w="http://schemas.openxmlformats.org/wordprocessingml/2006/main" xmlns:w14="http://schemas.microsoft.com/office/word/2010/wordml" xmlns:wpg="http://schemas.microsoft.com/office/word/2010/wordprocessingGroup" xmlns:wpi="http://schemas.microsoft.com/office/word/2010/wordprocessingInk" xmlns:wne="http://schemas.microsoft.com/office/word/2006/wordml" xmlns:wps="http://schemas.microsoft.com/office/word/2010/wordprocessingShape" mc:Ignorable="w14 wp14">
-  <w:comment w:id="0" w:author="Ellie Smith" w:date="2012-08-30T14:59:00Z" w:initials="ES">
+  <w:comment w:id="1" w:author="Ellie Smith" w:date="2012-08-30T14:59:00Z" w:initials="ES">
     <w:p>
       <w:pPr>
         <w:pStyle w:val="CommentText"/>
@@ -8264,26 +8239,26 @@
       </w:r>
       <w:r>
         <w:t>Link electronically to review in Chapter 1 on Shumi restaurant (p.14).</w:t>
-      </w:r>
-    </w:p>
-  </w:comment>
-  <w:comment w:id="1" w:author="Ellie Smith" w:date="2012-08-30T14:59:00Z" w:initials="ES">
-    <w:p>
-      <w:pPr>
-        <w:pStyle w:val="CommentText"/>
-      </w:pPr>
-      <w:r>
-        <w:rPr>
-          <w:rStyle w:val="CommentReference"/>
-        </w:rPr>
-        <w:annotationRef/>
-      </w:r>
-      <w:r>
-        <w:t>Link electronically to review in Chapter 2 on Divo restaurant (p.27).</w:t>
       </w:r>
     </w:p>
   </w:comment>
   <w:comment w:id="2" w:author="Ellie Smith" w:date="2012-08-30T14:59:00Z" w:initials="ES">
+    <w:p>
+      <w:pPr>
+        <w:pStyle w:val="CommentText"/>
+      </w:pPr>
+      <w:r>
+        <w:rPr>
+          <w:rStyle w:val="CommentReference"/>
+        </w:rPr>
+        <w:annotationRef/>
+      </w:r>
+      <w:r>
+        <w:t>Link electronically to review in Chapter 2 on Divo restaurant (p.27).</w:t>
+      </w:r>
+    </w:p>
+  </w:comment>
+  <w:comment w:id="3" w:author="Ellie Smith" w:date="2012-08-30T14:59:00Z" w:initials="ES">
     <w:p>
       <w:pPr>
         <w:pStyle w:val="CommentText"/>
@@ -8408,7 +8383,7 @@
         <w:rStyle w:val="PageNumber"/>
         <w:noProof/>
       </w:rPr>
-      <w:t>26</w:t>
+      <w:t>10</w:t>
     </w:r>
     <w:r>
       <w:rPr>
@@ -8531,8 +8506,6 @@
       <w:r>
         <w:t xml:space="preserve"> It’s a fooooootnote</w:t>
       </w:r>
-      <w:bookmarkStart w:id="4" w:name="_GoBack"/>
-      <w:bookmarkEnd w:id="4"/>
     </w:p>
   </w:footnote>
   <w:footnote w:id="3">

</xml_diff>